<commit_message>
Ajustes a la configuracion de desarrollo
</commit_message>
<xml_diff>
--- a/Analisis/Definicion del Alcance.docx
+++ b/Analisis/Definicion del Alcance.docx
@@ -1,6 +1,6 @@
 
 <file path=word/document.xml><?xml version="1.0" encoding="utf-8"?>
-<w:document xmlns:wpc="http://schemas.microsoft.com/office/word/2010/wordprocessingCanvas" xmlns:mc="http://schemas.openxmlformats.org/markup-compatibility/2006" xmlns:o="urn:schemas-microsoft-com:office:office" xmlns:r="http://schemas.openxmlformats.org/officeDocument/2006/relationships" xmlns:m="http://schemas.openxmlformats.org/officeDocument/2006/math" xmlns:v="urn:schemas-microsoft-com:vml" xmlns:wp14="http://schemas.microsoft.com/office/word/2010/wordprocessingDrawing" xmlns:wp="http://schemas.openxmlformats.org/drawingml/2006/wordprocessingDrawing" xmlns:w10="urn:schemas-microsoft-com:office:word" xmlns:w="http://schemas.openxmlformats.org/wordprocessingml/2006/main" xmlns:w14="http://schemas.microsoft.com/office/word/2010/wordml" xmlns:wpg="http://schemas.microsoft.com/office/word/2010/wordprocessingGroup" xmlns:wpi="http://schemas.microsoft.com/office/word/2010/wordprocessingInk" xmlns:wne="http://schemas.microsoft.com/office/word/2006/wordml" xmlns:wps="http://schemas.microsoft.com/office/word/2010/wordprocessingShape" mc:Ignorable="w14 wp14">
+<w:document xmlns:wpc="http://schemas.microsoft.com/office/word/2010/wordprocessingCanvas" xmlns:mc="http://schemas.openxmlformats.org/markup-compatibility/2006" xmlns:o="urn:schemas-microsoft-com:office:office" xmlns:r="http://schemas.openxmlformats.org/officeDocument/2006/relationships" xmlns:m="http://schemas.openxmlformats.org/officeDocument/2006/math" xmlns:v="urn:schemas-microsoft-com:vml" xmlns:wp14="http://schemas.microsoft.com/office/word/2010/wordprocessingDrawing" xmlns:wp="http://schemas.openxmlformats.org/drawingml/2006/wordprocessingDrawing" xmlns:w10="urn:schemas-microsoft-com:office:word" xmlns:w="http://schemas.openxmlformats.org/wordprocessingml/2006/main" xmlns:w14="http://schemas.microsoft.com/office/word/2010/wordml" xmlns:w15="http://schemas.microsoft.com/office/word/2012/wordml" xmlns:wpg="http://schemas.microsoft.com/office/word/2010/wordprocessingGroup" xmlns:wpi="http://schemas.microsoft.com/office/word/2010/wordprocessingInk" xmlns:wne="http://schemas.microsoft.com/office/word/2006/wordml" xmlns:wps="http://schemas.microsoft.com/office/word/2010/wordprocessingShape" mc:Ignorable="w14 w15 wp14">
   <w:body>
     <w:p>
       <w:pPr>
@@ -38,7 +38,7 @@
                     </pic:cNvPicPr>
                   </pic:nvPicPr>
                   <pic:blipFill rotWithShape="1">
-                    <a:blip r:embed="rId9" cstate="print">
+                    <a:blip r:embed="rId8" cstate="print">
                       <a:extLst>
                         <a:ext uri="{28A0092B-C50C-407E-A947-70E740481C1C}">
                           <a14:useLocalDpi xmlns:a14="http://schemas.microsoft.com/office/drawing/2010/main" val="0"/>
@@ -100,7 +100,7 @@
                     </pic:cNvPicPr>
                   </pic:nvPicPr>
                   <pic:blipFill>
-                    <a:blip r:embed="rId10" cstate="print">
+                    <a:blip r:embed="rId9" cstate="print">
                       <a:extLst>
                         <a:ext uri="{28A0092B-C50C-407E-A947-70E740481C1C}">
                           <a14:useLocalDpi xmlns:a14="http://schemas.microsoft.com/office/drawing/2010/main" val="0"/>
@@ -455,16 +455,8 @@
               <w:rPr>
                 <w:color w:val="auto"/>
               </w:rPr>
-              <w:t xml:space="preserve">Juan </w:t>
+              <w:t>Juan Ticona</w:t>
             </w:r>
-            <w:proofErr w:type="spellStart"/>
-            <w:r>
-              <w:rPr>
-                <w:color w:val="auto"/>
-              </w:rPr>
-              <w:t>Ticona</w:t>
-            </w:r>
-            <w:proofErr w:type="spellEnd"/>
           </w:p>
           <w:p>
             <w:pPr>
@@ -495,19 +487,11 @@
                 <w:color w:val="auto"/>
               </w:rPr>
             </w:pPr>
-            <w:proofErr w:type="spellStart"/>
             <w:r>
               <w:rPr>
                 <w:color w:val="auto"/>
               </w:rPr>
-              <w:t>Victor</w:t>
-            </w:r>
-            <w:proofErr w:type="spellEnd"/>
-            <w:r>
-              <w:rPr>
-                <w:color w:val="auto"/>
-              </w:rPr>
-              <w:t xml:space="preserve"> Moran</w:t>
+              <w:t>Victor Moran</w:t>
             </w:r>
           </w:p>
           <w:p>
@@ -522,16 +506,8 @@
               <w:rPr>
                 <w:color w:val="auto"/>
               </w:rPr>
-              <w:t xml:space="preserve">Brian </w:t>
+              <w:t>Brian Paucar</w:t>
             </w:r>
-            <w:proofErr w:type="spellStart"/>
-            <w:r>
-              <w:rPr>
-                <w:color w:val="auto"/>
-              </w:rPr>
-              <w:t>Paucar</w:t>
-            </w:r>
-            <w:proofErr w:type="spellEnd"/>
           </w:p>
           <w:p>
             <w:pPr>
@@ -546,6 +522,29 @@
                 <w:color w:val="auto"/>
               </w:rPr>
               <w:t>Mauricio Torres</w:t>
+            </w:r>
+          </w:p>
+          <w:p>
+            <w:pPr>
+              <w:pStyle w:val="ContenidoUPC"/>
+              <w:ind w:left="0"/>
+              <w:rPr>
+                <w:color w:val="auto"/>
+              </w:rPr>
+            </w:pPr>
+            <w:r>
+              <w:rPr>
+                <w:color w:val="auto"/>
+              </w:rPr>
+              <w:t xml:space="preserve">Miguel Angel </w:t>
+            </w:r>
+            <w:bookmarkStart w:id="8" w:name="_GoBack"/>
+            <w:bookmarkEnd w:id="8"/>
+            <w:r>
+              <w:rPr>
+                <w:color w:val="auto"/>
+              </w:rPr>
+              <w:t>Córdova Apolinario</w:t>
             </w:r>
           </w:p>
         </w:tc>
@@ -1749,7 +1748,7 @@
         <w:ind w:left="432"/>
         <w:jc w:val="both"/>
       </w:pPr>
-      <w:bookmarkStart w:id="8" w:name="_Toc369984035"/>
+      <w:bookmarkStart w:id="9" w:name="_Toc369984035"/>
     </w:p>
     <w:p>
       <w:pPr>
@@ -1817,7 +1816,7 @@
     <w:p/>
     <w:p/>
     <w:p/>
-    <w:bookmarkEnd w:id="8"/>
+    <w:bookmarkEnd w:id="9"/>
     <w:p>
       <w:pPr>
         <w:pStyle w:val="DescripcionUPC"/>
@@ -1929,7 +1928,6 @@
                 <w:color w:val="auto"/>
               </w:rPr>
             </w:pPr>
-            <w:proofErr w:type="spellStart"/>
             <w:r>
               <w:rPr>
                 <w:i w:val="0"/>
@@ -1937,7 +1935,6 @@
               </w:rPr>
               <w:t>ItemID</w:t>
             </w:r>
-            <w:proofErr w:type="spellEnd"/>
           </w:p>
         </w:tc>
         <w:tc>
@@ -2068,14 +2065,7 @@
                 <w:i w:val="0"/>
                 <w:color w:val="auto"/>
               </w:rPr>
-              <w:t>-</w:t>
-            </w:r>
-            <w:r>
-              <w:rPr>
-                <w:i w:val="0"/>
-                <w:color w:val="auto"/>
-              </w:rPr>
-              <w:t>002</w:t>
+              <w:t>-002</w:t>
             </w:r>
           </w:p>
         </w:tc>
@@ -2155,14 +2145,7 @@
                 <w:i w:val="0"/>
                 <w:color w:val="auto"/>
               </w:rPr>
-              <w:t>-</w:t>
-            </w:r>
-            <w:r>
-              <w:rPr>
-                <w:i w:val="0"/>
-                <w:color w:val="auto"/>
-              </w:rPr>
-              <w:t>003</w:t>
+              <w:t>-003</w:t>
             </w:r>
           </w:p>
         </w:tc>
@@ -2228,14 +2211,7 @@
                 <w:i w:val="0"/>
                 <w:color w:val="auto"/>
               </w:rPr>
-              <w:t>-</w:t>
-            </w:r>
-            <w:r>
-              <w:rPr>
-                <w:i w:val="0"/>
-                <w:color w:val="auto"/>
-              </w:rPr>
-              <w:t>004</w:t>
+              <w:t>-004</w:t>
             </w:r>
           </w:p>
         </w:tc>
@@ -2256,14 +2232,7 @@
                 <w:i w:val="0"/>
                 <w:color w:val="auto"/>
               </w:rPr>
-              <w:t>Como empresa de venta de películas</w:t>
-            </w:r>
-            <w:r>
-              <w:rPr>
-                <w:i w:val="0"/>
-                <w:color w:val="auto"/>
-              </w:rPr>
-              <w:t xml:space="preserve"> s</w:t>
+              <w:t>Como empresa de venta de películas s</w:t>
             </w:r>
             <w:r>
               <w:rPr>
@@ -2315,14 +2284,7 @@
                 <w:i w:val="0"/>
                 <w:color w:val="auto"/>
               </w:rPr>
-              <w:t>-</w:t>
-            </w:r>
-            <w:r>
-              <w:rPr>
-                <w:i w:val="0"/>
-                <w:color w:val="auto"/>
-              </w:rPr>
-              <w:t>005</w:t>
+              <w:t>-005</w:t>
             </w:r>
           </w:p>
         </w:tc>
@@ -2344,14 +2306,7 @@
                 <w:i w:val="0"/>
                 <w:color w:val="auto"/>
               </w:rPr>
-              <w:t xml:space="preserve">Como empresa de venta de películas se necesita </w:t>
-            </w:r>
-            <w:r>
-              <w:rPr>
-                <w:i w:val="0"/>
-                <w:color w:val="auto"/>
-              </w:rPr>
-              <w:t>registrar las ventas, para luego analizar que películas son las más vendidas.</w:t>
+              <w:t>Como empresa de venta de películas se necesita registrar las ventas, para luego analizar que películas son las más vendidas.</w:t>
             </w:r>
           </w:p>
         </w:tc>
@@ -2389,14 +2344,7 @@
                 <w:i w:val="0"/>
                 <w:color w:val="auto"/>
               </w:rPr>
-              <w:t>-</w:t>
-            </w:r>
-            <w:r>
-              <w:rPr>
-                <w:i w:val="0"/>
-                <w:color w:val="auto"/>
-              </w:rPr>
-              <w:t>006</w:t>
+              <w:t>-006</w:t>
             </w:r>
           </w:p>
         </w:tc>
@@ -2739,11 +2687,9 @@
         </w:numPr>
         <w:ind w:left="720"/>
       </w:pPr>
-      <w:bookmarkStart w:id="9" w:name="_GoBack"/>
-      <w:bookmarkEnd w:id="9"/>
     </w:p>
     <w:sectPr>
-      <w:footerReference w:type="default" r:id="rId11"/>
+      <w:footerReference w:type="default" r:id="rId10"/>
       <w:pgSz w:w="11906" w:h="16838"/>
       <w:pgMar w:top="1440" w:right="1440" w:bottom="1440" w:left="1440" w:header="708" w:footer="708" w:gutter="0"/>
       <w:cols w:space="708"/>
@@ -2754,7 +2700,7 @@
 </file>
 
 <file path=word/endnotes.xml><?xml version="1.0" encoding="utf-8"?>
-<w:endnotes xmlns:wpc="http://schemas.microsoft.com/office/word/2010/wordprocessingCanvas" xmlns:mc="http://schemas.openxmlformats.org/markup-compatibility/2006" xmlns:o="urn:schemas-microsoft-com:office:office" xmlns:r="http://schemas.openxmlformats.org/officeDocument/2006/relationships" xmlns:m="http://schemas.openxmlformats.org/officeDocument/2006/math" xmlns:v="urn:schemas-microsoft-com:vml" xmlns:wp14="http://schemas.microsoft.com/office/word/2010/wordprocessingDrawing" xmlns:wp="http://schemas.openxmlformats.org/drawingml/2006/wordprocessingDrawing" xmlns:w10="urn:schemas-microsoft-com:office:word" xmlns:w="http://schemas.openxmlformats.org/wordprocessingml/2006/main" xmlns:w14="http://schemas.microsoft.com/office/word/2010/wordml" xmlns:wpg="http://schemas.microsoft.com/office/word/2010/wordprocessingGroup" xmlns:wpi="http://schemas.microsoft.com/office/word/2010/wordprocessingInk" xmlns:wne="http://schemas.microsoft.com/office/word/2006/wordml" xmlns:wps="http://schemas.microsoft.com/office/word/2010/wordprocessingShape" mc:Ignorable="w14 wp14">
+<w:endnotes xmlns:wpc="http://schemas.microsoft.com/office/word/2010/wordprocessingCanvas" xmlns:mc="http://schemas.openxmlformats.org/markup-compatibility/2006" xmlns:o="urn:schemas-microsoft-com:office:office" xmlns:r="http://schemas.openxmlformats.org/officeDocument/2006/relationships" xmlns:m="http://schemas.openxmlformats.org/officeDocument/2006/math" xmlns:v="urn:schemas-microsoft-com:vml" xmlns:wp14="http://schemas.microsoft.com/office/word/2010/wordprocessingDrawing" xmlns:wp="http://schemas.openxmlformats.org/drawingml/2006/wordprocessingDrawing" xmlns:w10="urn:schemas-microsoft-com:office:word" xmlns:w="http://schemas.openxmlformats.org/wordprocessingml/2006/main" xmlns:w14="http://schemas.microsoft.com/office/word/2010/wordml" xmlns:w15="http://schemas.microsoft.com/office/word/2012/wordml" xmlns:wpg="http://schemas.microsoft.com/office/word/2010/wordprocessingGroup" xmlns:wpi="http://schemas.microsoft.com/office/word/2010/wordprocessingInk" xmlns:wne="http://schemas.microsoft.com/office/word/2006/wordml" xmlns:wps="http://schemas.microsoft.com/office/word/2010/wordprocessingShape" mc:Ignorable="w14 w15 wp14">
   <w:endnote w:type="separator" w:id="-1">
     <w:p>
       <w:pPr>
@@ -2779,7 +2725,7 @@
 </file>
 
 <file path=word/footer1.xml><?xml version="1.0" encoding="utf-8"?>
-<w:ftr xmlns:wpc="http://schemas.microsoft.com/office/word/2010/wordprocessingCanvas" xmlns:mc="http://schemas.openxmlformats.org/markup-compatibility/2006" xmlns:o="urn:schemas-microsoft-com:office:office" xmlns:r="http://schemas.openxmlformats.org/officeDocument/2006/relationships" xmlns:m="http://schemas.openxmlformats.org/officeDocument/2006/math" xmlns:v="urn:schemas-microsoft-com:vml" xmlns:wp14="http://schemas.microsoft.com/office/word/2010/wordprocessingDrawing" xmlns:wp="http://schemas.openxmlformats.org/drawingml/2006/wordprocessingDrawing" xmlns:w10="urn:schemas-microsoft-com:office:word" xmlns:w="http://schemas.openxmlformats.org/wordprocessingml/2006/main" xmlns:w14="http://schemas.microsoft.com/office/word/2010/wordml" xmlns:wpg="http://schemas.microsoft.com/office/word/2010/wordprocessingGroup" xmlns:wpi="http://schemas.microsoft.com/office/word/2010/wordprocessingInk" xmlns:wne="http://schemas.microsoft.com/office/word/2006/wordml" xmlns:wps="http://schemas.microsoft.com/office/word/2010/wordprocessingShape" mc:Ignorable="w14 wp14">
+<w:ftr xmlns:wpc="http://schemas.microsoft.com/office/word/2010/wordprocessingCanvas" xmlns:mc="http://schemas.openxmlformats.org/markup-compatibility/2006" xmlns:o="urn:schemas-microsoft-com:office:office" xmlns:r="http://schemas.openxmlformats.org/officeDocument/2006/relationships" xmlns:m="http://schemas.openxmlformats.org/officeDocument/2006/math" xmlns:v="urn:schemas-microsoft-com:vml" xmlns:wp14="http://schemas.microsoft.com/office/word/2010/wordprocessingDrawing" xmlns:wp="http://schemas.openxmlformats.org/drawingml/2006/wordprocessingDrawing" xmlns:w10="urn:schemas-microsoft-com:office:word" xmlns:w="http://schemas.openxmlformats.org/wordprocessingml/2006/main" xmlns:w14="http://schemas.microsoft.com/office/word/2010/wordml" xmlns:w15="http://schemas.microsoft.com/office/word/2012/wordml" xmlns:wpg="http://schemas.microsoft.com/office/word/2010/wordprocessingGroup" xmlns:wpi="http://schemas.microsoft.com/office/word/2010/wordprocessingInk" xmlns:wne="http://schemas.microsoft.com/office/word/2006/wordml" xmlns:wps="http://schemas.microsoft.com/office/word/2010/wordprocessingShape" mc:Ignorable="w14 w15 wp14">
   <w:sdt>
     <w:sdtPr>
       <w:id w:val="-639034159"/>
@@ -2788,6 +2734,7 @@
         <w:docPartUnique/>
       </w:docPartObj>
     </w:sdtPr>
+    <w:sdtEndPr/>
     <w:sdtContent>
       <w:p>
         <w:pPr>
@@ -2808,7 +2755,7 @@
             <w:noProof/>
             <w:lang w:val="es-ES"/>
           </w:rPr>
-          <w:t>5</w:t>
+          <w:t>2</w:t>
         </w:r>
         <w:r>
           <w:fldChar w:fldCharType="end"/>
@@ -2825,7 +2772,7 @@
 </file>
 
 <file path=word/footnotes.xml><?xml version="1.0" encoding="utf-8"?>
-<w:footnotes xmlns:wpc="http://schemas.microsoft.com/office/word/2010/wordprocessingCanvas" xmlns:mc="http://schemas.openxmlformats.org/markup-compatibility/2006" xmlns:o="urn:schemas-microsoft-com:office:office" xmlns:r="http://schemas.openxmlformats.org/officeDocument/2006/relationships" xmlns:m="http://schemas.openxmlformats.org/officeDocument/2006/math" xmlns:v="urn:schemas-microsoft-com:vml" xmlns:wp14="http://schemas.microsoft.com/office/word/2010/wordprocessingDrawing" xmlns:wp="http://schemas.openxmlformats.org/drawingml/2006/wordprocessingDrawing" xmlns:w10="urn:schemas-microsoft-com:office:word" xmlns:w="http://schemas.openxmlformats.org/wordprocessingml/2006/main" xmlns:w14="http://schemas.microsoft.com/office/word/2010/wordml" xmlns:wpg="http://schemas.microsoft.com/office/word/2010/wordprocessingGroup" xmlns:wpi="http://schemas.microsoft.com/office/word/2010/wordprocessingInk" xmlns:wne="http://schemas.microsoft.com/office/word/2006/wordml" xmlns:wps="http://schemas.microsoft.com/office/word/2010/wordprocessingShape" mc:Ignorable="w14 wp14">
+<w:footnotes xmlns:wpc="http://schemas.microsoft.com/office/word/2010/wordprocessingCanvas" xmlns:mc="http://schemas.openxmlformats.org/markup-compatibility/2006" xmlns:o="urn:schemas-microsoft-com:office:office" xmlns:r="http://schemas.openxmlformats.org/officeDocument/2006/relationships" xmlns:m="http://schemas.openxmlformats.org/officeDocument/2006/math" xmlns:v="urn:schemas-microsoft-com:vml" xmlns:wp14="http://schemas.microsoft.com/office/word/2010/wordprocessingDrawing" xmlns:wp="http://schemas.openxmlformats.org/drawingml/2006/wordprocessingDrawing" xmlns:w10="urn:schemas-microsoft-com:office:word" xmlns:w="http://schemas.openxmlformats.org/wordprocessingml/2006/main" xmlns:w14="http://schemas.microsoft.com/office/word/2010/wordml" xmlns:w15="http://schemas.microsoft.com/office/word/2012/wordml" xmlns:wpg="http://schemas.microsoft.com/office/word/2010/wordprocessingGroup" xmlns:wpi="http://schemas.microsoft.com/office/word/2010/wordprocessingInk" xmlns:wne="http://schemas.microsoft.com/office/word/2006/wordml" xmlns:wps="http://schemas.microsoft.com/office/word/2010/wordprocessingShape" mc:Ignorable="w14 w15 wp14">
   <w:footnote w:type="separator" w:id="-1">
     <w:p>
       <w:pPr>
@@ -2850,7 +2797,7 @@
 </file>
 
 <file path=word/numbering.xml><?xml version="1.0" encoding="utf-8"?>
-<w:numbering xmlns:wpc="http://schemas.microsoft.com/office/word/2010/wordprocessingCanvas" xmlns:mc="http://schemas.openxmlformats.org/markup-compatibility/2006" xmlns:o="urn:schemas-microsoft-com:office:office" xmlns:r="http://schemas.openxmlformats.org/officeDocument/2006/relationships" xmlns:m="http://schemas.openxmlformats.org/officeDocument/2006/math" xmlns:v="urn:schemas-microsoft-com:vml" xmlns:wp14="http://schemas.microsoft.com/office/word/2010/wordprocessingDrawing" xmlns:wp="http://schemas.openxmlformats.org/drawingml/2006/wordprocessingDrawing" xmlns:w10="urn:schemas-microsoft-com:office:word" xmlns:w="http://schemas.openxmlformats.org/wordprocessingml/2006/main" xmlns:w14="http://schemas.microsoft.com/office/word/2010/wordml" xmlns:wpg="http://schemas.microsoft.com/office/word/2010/wordprocessingGroup" xmlns:wpi="http://schemas.microsoft.com/office/word/2010/wordprocessingInk" xmlns:wne="http://schemas.microsoft.com/office/word/2006/wordml" xmlns:wps="http://schemas.microsoft.com/office/word/2010/wordprocessingShape" mc:Ignorable="w14 wp14">
+<w:numbering xmlns:wpc="http://schemas.microsoft.com/office/word/2010/wordprocessingCanvas" xmlns:mc="http://schemas.openxmlformats.org/markup-compatibility/2006" xmlns:o="urn:schemas-microsoft-com:office:office" xmlns:r="http://schemas.openxmlformats.org/officeDocument/2006/relationships" xmlns:m="http://schemas.openxmlformats.org/officeDocument/2006/math" xmlns:v="urn:schemas-microsoft-com:vml" xmlns:wp14="http://schemas.microsoft.com/office/word/2010/wordprocessingDrawing" xmlns:wp="http://schemas.openxmlformats.org/drawingml/2006/wordprocessingDrawing" xmlns:w10="urn:schemas-microsoft-com:office:word" xmlns:w="http://schemas.openxmlformats.org/wordprocessingml/2006/main" xmlns:w14="http://schemas.microsoft.com/office/word/2010/wordml" xmlns:w15="http://schemas.microsoft.com/office/word/2012/wordml" xmlns:wpg="http://schemas.microsoft.com/office/word/2010/wordprocessingGroup" xmlns:wpi="http://schemas.microsoft.com/office/word/2010/wordprocessingInk" xmlns:wne="http://schemas.microsoft.com/office/word/2006/wordml" xmlns:wps="http://schemas.microsoft.com/office/word/2010/wordprocessingShape" mc:Ignorable="w14 w15 wp14">
   <w:abstractNum w:abstractNumId="0">
     <w:nsid w:val="09F703BD"/>
     <w:multiLevelType w:val="hybridMultilevel"/>
@@ -6920,7 +6867,7 @@
 </file>
 
 <file path=word/styles.xml><?xml version="1.0" encoding="utf-8"?>
-<w:styles xmlns:mc="http://schemas.openxmlformats.org/markup-compatibility/2006" xmlns:r="http://schemas.openxmlformats.org/officeDocument/2006/relationships" xmlns:w="http://schemas.openxmlformats.org/wordprocessingml/2006/main" xmlns:w14="http://schemas.microsoft.com/office/word/2010/wordml" mc:Ignorable="w14">
+<w:styles xmlns:mc="http://schemas.openxmlformats.org/markup-compatibility/2006" xmlns:r="http://schemas.openxmlformats.org/officeDocument/2006/relationships" xmlns:w="http://schemas.openxmlformats.org/wordprocessingml/2006/main" xmlns:w14="http://schemas.microsoft.com/office/word/2010/wordml" xmlns:w15="http://schemas.microsoft.com/office/word/2012/wordml" mc:Ignorable="w14 w15">
   <w:docDefaults>
     <w:rPrDefault>
       <w:rPr>
@@ -6936,144 +6883,378 @@
       </w:pPr>
     </w:pPrDefault>
   </w:docDefaults>
-  <w:latentStyles w:defLockedState="0" w:defUIPriority="99" w:defSemiHidden="1" w:defUnhideWhenUsed="1" w:defQFormat="0" w:count="267">
-    <w:lsdException w:name="Normal" w:semiHidden="0" w:uiPriority="0" w:unhideWhenUsed="0" w:qFormat="1"/>
-    <w:lsdException w:name="heading 1" w:semiHidden="0" w:uiPriority="0" w:unhideWhenUsed="0" w:qFormat="1"/>
-    <w:lsdException w:name="heading 2" w:uiPriority="0" w:qFormat="1"/>
-    <w:lsdException w:name="heading 3" w:uiPriority="0" w:qFormat="1"/>
-    <w:lsdException w:name="heading 4" w:uiPriority="0" w:qFormat="1"/>
-    <w:lsdException w:name="heading 5" w:uiPriority="9" w:qFormat="1"/>
-    <w:lsdException w:name="heading 6" w:uiPriority="9" w:qFormat="1"/>
-    <w:lsdException w:name="heading 7" w:uiPriority="9" w:qFormat="1"/>
-    <w:lsdException w:name="heading 8" w:uiPriority="9" w:qFormat="1"/>
-    <w:lsdException w:name="heading 9" w:uiPriority="9" w:qFormat="1"/>
-    <w:lsdException w:name="toc 1" w:uiPriority="39"/>
-    <w:lsdException w:name="toc 2" w:uiPriority="39"/>
-    <w:lsdException w:name="toc 3" w:uiPriority="39"/>
-    <w:lsdException w:name="toc 4" w:uiPriority="39"/>
-    <w:lsdException w:name="toc 5" w:uiPriority="39"/>
-    <w:lsdException w:name="toc 6" w:uiPriority="39"/>
-    <w:lsdException w:name="toc 7" w:uiPriority="39"/>
-    <w:lsdException w:name="toc 8" w:uiPriority="39"/>
-    <w:lsdException w:name="toc 9" w:uiPriority="39"/>
-    <w:lsdException w:name="caption" w:uiPriority="35" w:qFormat="1"/>
-    <w:lsdException w:name="Title" w:semiHidden="0" w:uiPriority="10" w:unhideWhenUsed="0" w:qFormat="1"/>
-    <w:lsdException w:name="Default Paragraph Font" w:uiPriority="1"/>
-    <w:lsdException w:name="Subtitle" w:semiHidden="0" w:uiPriority="11" w:unhideWhenUsed="0" w:qFormat="1"/>
-    <w:lsdException w:name="Strong" w:semiHidden="0" w:uiPriority="22" w:unhideWhenUsed="0" w:qFormat="1"/>
-    <w:lsdException w:name="Emphasis" w:semiHidden="0" w:uiPriority="20" w:unhideWhenUsed="0" w:qFormat="1"/>
-    <w:lsdException w:name="Table Grid" w:semiHidden="0" w:uiPriority="39" w:unhideWhenUsed="0"/>
-    <w:lsdException w:name="Placeholder Text" w:unhideWhenUsed="0"/>
-    <w:lsdException w:name="No Spacing" w:semiHidden="0" w:uiPriority="1" w:unhideWhenUsed="0" w:qFormat="1"/>
-    <w:lsdException w:name="Light Shading" w:semiHidden="0" w:uiPriority="60" w:unhideWhenUsed="0"/>
-    <w:lsdException w:name="Light List" w:semiHidden="0" w:uiPriority="61" w:unhideWhenUsed="0"/>
-    <w:lsdException w:name="Light Grid" w:semiHidden="0" w:uiPriority="62" w:unhideWhenUsed="0"/>
-    <w:lsdException w:name="Medium Shading 1" w:semiHidden="0" w:uiPriority="63" w:unhideWhenUsed="0"/>
-    <w:lsdException w:name="Medium Shading 2" w:semiHidden="0" w:uiPriority="64" w:unhideWhenUsed="0"/>
-    <w:lsdException w:name="Medium List 1" w:semiHidden="0" w:uiPriority="65" w:unhideWhenUsed="0"/>
-    <w:lsdException w:name="Medium List 2" w:semiHidden="0" w:uiPriority="66" w:unhideWhenUsed="0"/>
-    <w:lsdException w:name="Medium Grid 1" w:semiHidden="0" w:uiPriority="67" w:unhideWhenUsed="0"/>
-    <w:lsdException w:name="Medium Grid 2" w:semiHidden="0" w:uiPriority="68" w:unhideWhenUsed="0"/>
-    <w:lsdException w:name="Medium Grid 3" w:semiHidden="0" w:uiPriority="69" w:unhideWhenUsed="0"/>
-    <w:lsdException w:name="Dark List" w:semiHidden="0" w:uiPriority="70" w:unhideWhenUsed="0"/>
-    <w:lsdException w:name="Colorful Shading" w:semiHidden="0" w:uiPriority="71" w:unhideWhenUsed="0"/>
-    <w:lsdException w:name="Colorful List" w:semiHidden="0" w:uiPriority="72" w:unhideWhenUsed="0"/>
-    <w:lsdException w:name="Colorful Grid" w:semiHidden="0" w:uiPriority="73" w:unhideWhenUsed="0"/>
-    <w:lsdException w:name="Light Shading Accent 1" w:semiHidden="0" w:uiPriority="60" w:unhideWhenUsed="0"/>
-    <w:lsdException w:name="Light List Accent 1" w:semiHidden="0" w:uiPriority="61" w:unhideWhenUsed="0"/>
-    <w:lsdException w:name="Light Grid Accent 1" w:semiHidden="0" w:uiPriority="62" w:unhideWhenUsed="0"/>
-    <w:lsdException w:name="Medium Shading 1 Accent 1" w:semiHidden="0" w:uiPriority="63" w:unhideWhenUsed="0"/>
-    <w:lsdException w:name="Medium Shading 2 Accent 1" w:semiHidden="0" w:uiPriority="64" w:unhideWhenUsed="0"/>
-    <w:lsdException w:name="Medium List 1 Accent 1" w:semiHidden="0" w:uiPriority="65" w:unhideWhenUsed="0"/>
-    <w:lsdException w:name="Revision" w:unhideWhenUsed="0"/>
-    <w:lsdException w:name="List Paragraph" w:semiHidden="0" w:unhideWhenUsed="0" w:qFormat="1"/>
-    <w:lsdException w:name="Quote" w:semiHidden="0" w:uiPriority="29" w:unhideWhenUsed="0" w:qFormat="1"/>
-    <w:lsdException w:name="Intense Quote" w:semiHidden="0" w:uiPriority="30" w:unhideWhenUsed="0" w:qFormat="1"/>
-    <w:lsdException w:name="Medium List 2 Accent 1" w:semiHidden="0" w:uiPriority="66" w:unhideWhenUsed="0"/>
-    <w:lsdException w:name="Medium Grid 1 Accent 1" w:semiHidden="0" w:uiPriority="67" w:unhideWhenUsed="0"/>
-    <w:lsdException w:name="Medium Grid 2 Accent 1" w:semiHidden="0" w:uiPriority="68" w:unhideWhenUsed="0"/>
-    <w:lsdException w:name="Medium Grid 3 Accent 1" w:semiHidden="0" w:uiPriority="69" w:unhideWhenUsed="0"/>
-    <w:lsdException w:name="Dark List Accent 1" w:semiHidden="0" w:uiPriority="70" w:unhideWhenUsed="0"/>
-    <w:lsdException w:name="Colorful Shading Accent 1" w:semiHidden="0" w:uiPriority="71" w:unhideWhenUsed="0"/>
-    <w:lsdException w:name="Colorful List Accent 1" w:semiHidden="0" w:uiPriority="72" w:unhideWhenUsed="0"/>
-    <w:lsdException w:name="Colorful Grid Accent 1" w:semiHidden="0" w:uiPriority="73" w:unhideWhenUsed="0"/>
-    <w:lsdException w:name="Light Shading Accent 2" w:semiHidden="0" w:uiPriority="60" w:unhideWhenUsed="0"/>
-    <w:lsdException w:name="Light List Accent 2" w:semiHidden="0" w:uiPriority="61" w:unhideWhenUsed="0"/>
-    <w:lsdException w:name="Light Grid Accent 2" w:semiHidden="0" w:uiPriority="62" w:unhideWhenUsed="0"/>
-    <w:lsdException w:name="Medium Shading 1 Accent 2" w:semiHidden="0" w:uiPriority="63" w:unhideWhenUsed="0"/>
-    <w:lsdException w:name="Medium Shading 2 Accent 2" w:semiHidden="0" w:uiPriority="64" w:unhideWhenUsed="0"/>
-    <w:lsdException w:name="Medium List 1 Accent 2" w:semiHidden="0" w:uiPriority="65" w:unhideWhenUsed="0"/>
-    <w:lsdException w:name="Medium List 2 Accent 2" w:semiHidden="0" w:uiPriority="66" w:unhideWhenUsed="0"/>
-    <w:lsdException w:name="Medium Grid 1 Accent 2" w:semiHidden="0" w:uiPriority="67" w:unhideWhenUsed="0"/>
-    <w:lsdException w:name="Medium Grid 2 Accent 2" w:semiHidden="0" w:uiPriority="68" w:unhideWhenUsed="0"/>
-    <w:lsdException w:name="Medium Grid 3 Accent 2" w:semiHidden="0" w:uiPriority="69" w:unhideWhenUsed="0"/>
-    <w:lsdException w:name="Dark List Accent 2" w:semiHidden="0" w:uiPriority="70" w:unhideWhenUsed="0"/>
-    <w:lsdException w:name="Colorful Shading Accent 2" w:semiHidden="0" w:uiPriority="71" w:unhideWhenUsed="0"/>
-    <w:lsdException w:name="Colorful List Accent 2" w:semiHidden="0" w:uiPriority="72" w:unhideWhenUsed="0"/>
-    <w:lsdException w:name="Colorful Grid Accent 2" w:semiHidden="0" w:uiPriority="73" w:unhideWhenUsed="0"/>
-    <w:lsdException w:name="Light Shading Accent 3" w:semiHidden="0" w:uiPriority="60" w:unhideWhenUsed="0"/>
-    <w:lsdException w:name="Light List Accent 3" w:semiHidden="0" w:uiPriority="61" w:unhideWhenUsed="0"/>
-    <w:lsdException w:name="Light Grid Accent 3" w:semiHidden="0" w:uiPriority="62" w:unhideWhenUsed="0"/>
-    <w:lsdException w:name="Medium Shading 1 Accent 3" w:semiHidden="0" w:uiPriority="63" w:unhideWhenUsed="0"/>
-    <w:lsdException w:name="Medium Shading 2 Accent 3" w:semiHidden="0" w:uiPriority="64" w:unhideWhenUsed="0"/>
-    <w:lsdException w:name="Medium List 1 Accent 3" w:semiHidden="0" w:uiPriority="65" w:unhideWhenUsed="0"/>
-    <w:lsdException w:name="Medium List 2 Accent 3" w:semiHidden="0" w:uiPriority="66" w:unhideWhenUsed="0"/>
-    <w:lsdException w:name="Medium Grid 1 Accent 3" w:semiHidden="0" w:uiPriority="67" w:unhideWhenUsed="0"/>
-    <w:lsdException w:name="Medium Grid 2 Accent 3" w:semiHidden="0" w:uiPriority="68" w:unhideWhenUsed="0"/>
-    <w:lsdException w:name="Medium Grid 3 Accent 3" w:semiHidden="0" w:uiPriority="69" w:unhideWhenUsed="0"/>
-    <w:lsdException w:name="Dark List Accent 3" w:semiHidden="0" w:uiPriority="70" w:unhideWhenUsed="0"/>
-    <w:lsdException w:name="Colorful Shading Accent 3" w:semiHidden="0" w:uiPriority="71" w:unhideWhenUsed="0"/>
-    <w:lsdException w:name="Colorful List Accent 3" w:semiHidden="0" w:uiPriority="72" w:unhideWhenUsed="0"/>
-    <w:lsdException w:name="Colorful Grid Accent 3" w:semiHidden="0" w:uiPriority="73" w:unhideWhenUsed="0"/>
-    <w:lsdException w:name="Light Shading Accent 4" w:semiHidden="0" w:uiPriority="60" w:unhideWhenUsed="0"/>
-    <w:lsdException w:name="Light List Accent 4" w:semiHidden="0" w:uiPriority="61" w:unhideWhenUsed="0"/>
-    <w:lsdException w:name="Light Grid Accent 4" w:semiHidden="0" w:uiPriority="62" w:unhideWhenUsed="0"/>
-    <w:lsdException w:name="Medium Shading 1 Accent 4" w:semiHidden="0" w:uiPriority="63" w:unhideWhenUsed="0"/>
-    <w:lsdException w:name="Medium Shading 2 Accent 4" w:semiHidden="0" w:uiPriority="64" w:unhideWhenUsed="0"/>
-    <w:lsdException w:name="Medium List 1 Accent 4" w:semiHidden="0" w:uiPriority="65" w:unhideWhenUsed="0"/>
-    <w:lsdException w:name="Medium List 2 Accent 4" w:semiHidden="0" w:uiPriority="66" w:unhideWhenUsed="0"/>
-    <w:lsdException w:name="Medium Grid 1 Accent 4" w:semiHidden="0" w:uiPriority="67" w:unhideWhenUsed="0"/>
-    <w:lsdException w:name="Medium Grid 2 Accent 4" w:semiHidden="0" w:uiPriority="68" w:unhideWhenUsed="0"/>
-    <w:lsdException w:name="Medium Grid 3 Accent 4" w:semiHidden="0" w:uiPriority="69" w:unhideWhenUsed="0"/>
-    <w:lsdException w:name="Dark List Accent 4" w:semiHidden="0" w:uiPriority="70" w:unhideWhenUsed="0"/>
-    <w:lsdException w:name="Colorful Shading Accent 4" w:semiHidden="0" w:uiPriority="71" w:unhideWhenUsed="0"/>
-    <w:lsdException w:name="Colorful List Accent 4" w:semiHidden="0" w:uiPriority="72" w:unhideWhenUsed="0"/>
-    <w:lsdException w:name="Colorful Grid Accent 4" w:semiHidden="0" w:uiPriority="73" w:unhideWhenUsed="0"/>
-    <w:lsdException w:name="Light Shading Accent 5" w:semiHidden="0" w:uiPriority="60" w:unhideWhenUsed="0"/>
-    <w:lsdException w:name="Light List Accent 5" w:semiHidden="0" w:uiPriority="61" w:unhideWhenUsed="0"/>
-    <w:lsdException w:name="Light Grid Accent 5" w:semiHidden="0" w:uiPriority="62" w:unhideWhenUsed="0"/>
-    <w:lsdException w:name="Medium Shading 1 Accent 5" w:semiHidden="0" w:uiPriority="63" w:unhideWhenUsed="0"/>
-    <w:lsdException w:name="Medium Shading 2 Accent 5" w:semiHidden="0" w:uiPriority="64" w:unhideWhenUsed="0"/>
-    <w:lsdException w:name="Medium List 1 Accent 5" w:semiHidden="0" w:uiPriority="65" w:unhideWhenUsed="0"/>
-    <w:lsdException w:name="Medium List 2 Accent 5" w:semiHidden="0" w:uiPriority="66" w:unhideWhenUsed="0"/>
-    <w:lsdException w:name="Medium Grid 1 Accent 5" w:semiHidden="0" w:uiPriority="67" w:unhideWhenUsed="0"/>
-    <w:lsdException w:name="Medium Grid 2 Accent 5" w:semiHidden="0" w:uiPriority="68" w:unhideWhenUsed="0"/>
-    <w:lsdException w:name="Medium Grid 3 Accent 5" w:semiHidden="0" w:uiPriority="69" w:unhideWhenUsed="0"/>
-    <w:lsdException w:name="Dark List Accent 5" w:semiHidden="0" w:uiPriority="70" w:unhideWhenUsed="0"/>
-    <w:lsdException w:name="Colorful Shading Accent 5" w:semiHidden="0" w:uiPriority="71" w:unhideWhenUsed="0"/>
-    <w:lsdException w:name="Colorful List Accent 5" w:semiHidden="0" w:uiPriority="72" w:unhideWhenUsed="0"/>
-    <w:lsdException w:name="Colorful Grid Accent 5" w:semiHidden="0" w:uiPriority="73" w:unhideWhenUsed="0"/>
-    <w:lsdException w:name="Light Shading Accent 6" w:semiHidden="0" w:uiPriority="60" w:unhideWhenUsed="0"/>
-    <w:lsdException w:name="Light List Accent 6" w:semiHidden="0" w:uiPriority="61" w:unhideWhenUsed="0"/>
-    <w:lsdException w:name="Light Grid Accent 6" w:semiHidden="0" w:uiPriority="62" w:unhideWhenUsed="0"/>
-    <w:lsdException w:name="Medium Shading 1 Accent 6" w:semiHidden="0" w:uiPriority="63" w:unhideWhenUsed="0"/>
-    <w:lsdException w:name="Medium Shading 2 Accent 6" w:semiHidden="0" w:uiPriority="64" w:unhideWhenUsed="0"/>
-    <w:lsdException w:name="Medium List 1 Accent 6" w:semiHidden="0" w:uiPriority="65" w:unhideWhenUsed="0"/>
-    <w:lsdException w:name="Medium List 2 Accent 6" w:semiHidden="0" w:uiPriority="66" w:unhideWhenUsed="0"/>
-    <w:lsdException w:name="Medium Grid 1 Accent 6" w:semiHidden="0" w:uiPriority="67" w:unhideWhenUsed="0"/>
-    <w:lsdException w:name="Medium Grid 2 Accent 6" w:semiHidden="0" w:uiPriority="68" w:unhideWhenUsed="0"/>
-    <w:lsdException w:name="Medium Grid 3 Accent 6" w:semiHidden="0" w:uiPriority="69" w:unhideWhenUsed="0"/>
-    <w:lsdException w:name="Dark List Accent 6" w:semiHidden="0" w:uiPriority="70" w:unhideWhenUsed="0"/>
-    <w:lsdException w:name="Colorful Shading Accent 6" w:semiHidden="0" w:uiPriority="71" w:unhideWhenUsed="0"/>
-    <w:lsdException w:name="Colorful List Accent 6" w:semiHidden="0" w:uiPriority="72" w:unhideWhenUsed="0"/>
-    <w:lsdException w:name="Colorful Grid Accent 6" w:semiHidden="0" w:uiPriority="73" w:unhideWhenUsed="0"/>
-    <w:lsdException w:name="Subtle Emphasis" w:semiHidden="0" w:uiPriority="19" w:unhideWhenUsed="0" w:qFormat="1"/>
-    <w:lsdException w:name="Intense Emphasis" w:semiHidden="0" w:uiPriority="21" w:unhideWhenUsed="0" w:qFormat="1"/>
-    <w:lsdException w:name="Subtle Reference" w:semiHidden="0" w:uiPriority="31" w:unhideWhenUsed="0" w:qFormat="1"/>
-    <w:lsdException w:name="Intense Reference" w:semiHidden="0" w:uiPriority="32" w:unhideWhenUsed="0" w:qFormat="1"/>
-    <w:lsdException w:name="Book Title" w:semiHidden="0" w:uiPriority="33" w:unhideWhenUsed="0" w:qFormat="1"/>
-    <w:lsdException w:name="Bibliography" w:uiPriority="37"/>
-    <w:lsdException w:name="TOC Heading" w:uiPriority="39" w:qFormat="1"/>
+  <w:latentStyles w:defLockedState="0" w:defUIPriority="99" w:defSemiHidden="0" w:defUnhideWhenUsed="0" w:defQFormat="0" w:count="371">
+    <w:lsdException w:name="Normal" w:uiPriority="0" w:qFormat="1"/>
+    <w:lsdException w:name="heading 1" w:uiPriority="0" w:qFormat="1"/>
+    <w:lsdException w:name="heading 2" w:semiHidden="1" w:uiPriority="0" w:unhideWhenUsed="1" w:qFormat="1"/>
+    <w:lsdException w:name="heading 3" w:semiHidden="1" w:uiPriority="0" w:unhideWhenUsed="1" w:qFormat="1"/>
+    <w:lsdException w:name="heading 4" w:semiHidden="1" w:uiPriority="0" w:unhideWhenUsed="1" w:qFormat="1"/>
+    <w:lsdException w:name="heading 5" w:semiHidden="1" w:uiPriority="9" w:unhideWhenUsed="1" w:qFormat="1"/>
+    <w:lsdException w:name="heading 6" w:semiHidden="1" w:uiPriority="9" w:unhideWhenUsed="1" w:qFormat="1"/>
+    <w:lsdException w:name="heading 7" w:semiHidden="1" w:uiPriority="9" w:unhideWhenUsed="1" w:qFormat="1"/>
+    <w:lsdException w:name="heading 8" w:semiHidden="1" w:uiPriority="9" w:unhideWhenUsed="1" w:qFormat="1"/>
+    <w:lsdException w:name="heading 9" w:semiHidden="1" w:uiPriority="9" w:unhideWhenUsed="1" w:qFormat="1"/>
+    <w:lsdException w:name="index 1" w:semiHidden="1" w:unhideWhenUsed="1"/>
+    <w:lsdException w:name="index 2" w:semiHidden="1" w:unhideWhenUsed="1"/>
+    <w:lsdException w:name="index 3" w:semiHidden="1" w:unhideWhenUsed="1"/>
+    <w:lsdException w:name="index 4" w:semiHidden="1" w:unhideWhenUsed="1"/>
+    <w:lsdException w:name="index 5" w:semiHidden="1" w:unhideWhenUsed="1"/>
+    <w:lsdException w:name="index 6" w:semiHidden="1" w:unhideWhenUsed="1"/>
+    <w:lsdException w:name="index 7" w:semiHidden="1" w:unhideWhenUsed="1"/>
+    <w:lsdException w:name="index 8" w:semiHidden="1" w:unhideWhenUsed="1"/>
+    <w:lsdException w:name="index 9" w:semiHidden="1" w:unhideWhenUsed="1"/>
+    <w:lsdException w:name="toc 1" w:semiHidden="1" w:uiPriority="39" w:unhideWhenUsed="1"/>
+    <w:lsdException w:name="toc 2" w:semiHidden="1" w:uiPriority="39" w:unhideWhenUsed="1"/>
+    <w:lsdException w:name="toc 3" w:semiHidden="1" w:uiPriority="39" w:unhideWhenUsed="1"/>
+    <w:lsdException w:name="toc 4" w:semiHidden="1" w:uiPriority="39" w:unhideWhenUsed="1"/>
+    <w:lsdException w:name="toc 5" w:semiHidden="1" w:uiPriority="39" w:unhideWhenUsed="1"/>
+    <w:lsdException w:name="toc 6" w:semiHidden="1" w:uiPriority="39" w:unhideWhenUsed="1"/>
+    <w:lsdException w:name="toc 7" w:semiHidden="1" w:uiPriority="39" w:unhideWhenUsed="1"/>
+    <w:lsdException w:name="toc 8" w:semiHidden="1" w:uiPriority="39" w:unhideWhenUsed="1"/>
+    <w:lsdException w:name="toc 9" w:semiHidden="1" w:uiPriority="39" w:unhideWhenUsed="1"/>
+    <w:lsdException w:name="Normal Indent" w:semiHidden="1" w:unhideWhenUsed="1"/>
+    <w:lsdException w:name="footnote text" w:semiHidden="1" w:unhideWhenUsed="1"/>
+    <w:lsdException w:name="annotation text" w:semiHidden="1" w:unhideWhenUsed="1"/>
+    <w:lsdException w:name="header" w:semiHidden="1" w:unhideWhenUsed="1"/>
+    <w:lsdException w:name="footer" w:semiHidden="1" w:unhideWhenUsed="1"/>
+    <w:lsdException w:name="index heading" w:semiHidden="1" w:unhideWhenUsed="1"/>
+    <w:lsdException w:name="caption" w:semiHidden="1" w:uiPriority="35" w:unhideWhenUsed="1" w:qFormat="1"/>
+    <w:lsdException w:name="table of figures" w:semiHidden="1" w:unhideWhenUsed="1"/>
+    <w:lsdException w:name="envelope address" w:semiHidden="1" w:unhideWhenUsed="1"/>
+    <w:lsdException w:name="envelope return" w:semiHidden="1" w:unhideWhenUsed="1"/>
+    <w:lsdException w:name="footnote reference" w:semiHidden="1" w:unhideWhenUsed="1"/>
+    <w:lsdException w:name="annotation reference" w:semiHidden="1" w:unhideWhenUsed="1"/>
+    <w:lsdException w:name="line number" w:semiHidden="1" w:unhideWhenUsed="1"/>
+    <w:lsdException w:name="page number" w:semiHidden="1" w:unhideWhenUsed="1"/>
+    <w:lsdException w:name="endnote reference" w:semiHidden="1" w:unhideWhenUsed="1"/>
+    <w:lsdException w:name="endnote text" w:semiHidden="1" w:unhideWhenUsed="1"/>
+    <w:lsdException w:name="table of authorities" w:semiHidden="1" w:unhideWhenUsed="1"/>
+    <w:lsdException w:name="macro" w:semiHidden="1" w:unhideWhenUsed="1"/>
+    <w:lsdException w:name="toa heading" w:semiHidden="1" w:unhideWhenUsed="1"/>
+    <w:lsdException w:name="List" w:semiHidden="1" w:unhideWhenUsed="1"/>
+    <w:lsdException w:name="List Bullet" w:semiHidden="1" w:unhideWhenUsed="1"/>
+    <w:lsdException w:name="List Number" w:semiHidden="1" w:unhideWhenUsed="1"/>
+    <w:lsdException w:name="List 2" w:semiHidden="1" w:unhideWhenUsed="1"/>
+    <w:lsdException w:name="List 3" w:semiHidden="1" w:unhideWhenUsed="1"/>
+    <w:lsdException w:name="List 4" w:semiHidden="1" w:unhideWhenUsed="1"/>
+    <w:lsdException w:name="List 5" w:semiHidden="1" w:unhideWhenUsed="1"/>
+    <w:lsdException w:name="List Bullet 2" w:semiHidden="1" w:unhideWhenUsed="1"/>
+    <w:lsdException w:name="List Bullet 3" w:semiHidden="1" w:unhideWhenUsed="1"/>
+    <w:lsdException w:name="List Bullet 4" w:semiHidden="1" w:unhideWhenUsed="1"/>
+    <w:lsdException w:name="List Bullet 5" w:semiHidden="1" w:unhideWhenUsed="1"/>
+    <w:lsdException w:name="List Number 2" w:semiHidden="1" w:unhideWhenUsed="1"/>
+    <w:lsdException w:name="List Number 3" w:semiHidden="1" w:unhideWhenUsed="1"/>
+    <w:lsdException w:name="List Number 4" w:semiHidden="1" w:unhideWhenUsed="1"/>
+    <w:lsdException w:name="List Number 5" w:semiHidden="1" w:unhideWhenUsed="1"/>
+    <w:lsdException w:name="Title" w:uiPriority="10" w:qFormat="1"/>
+    <w:lsdException w:name="Closing" w:semiHidden="1" w:unhideWhenUsed="1"/>
+    <w:lsdException w:name="Signature" w:semiHidden="1" w:unhideWhenUsed="1"/>
+    <w:lsdException w:name="Default Paragraph Font" w:semiHidden="1" w:uiPriority="1" w:unhideWhenUsed="1"/>
+    <w:lsdException w:name="Body Text" w:semiHidden="1" w:unhideWhenUsed="1"/>
+    <w:lsdException w:name="Body Text Indent" w:semiHidden="1" w:unhideWhenUsed="1"/>
+    <w:lsdException w:name="List Continue" w:semiHidden="1" w:unhideWhenUsed="1"/>
+    <w:lsdException w:name="List Continue 2" w:semiHidden="1" w:unhideWhenUsed="1"/>
+    <w:lsdException w:name="List Continue 3" w:semiHidden="1" w:unhideWhenUsed="1"/>
+    <w:lsdException w:name="List Continue 4" w:semiHidden="1" w:unhideWhenUsed="1"/>
+    <w:lsdException w:name="List Continue 5" w:semiHidden="1" w:unhideWhenUsed="1"/>
+    <w:lsdException w:name="Message Header" w:semiHidden="1" w:unhideWhenUsed="1"/>
+    <w:lsdException w:name="Subtitle" w:uiPriority="11" w:qFormat="1"/>
+    <w:lsdException w:name="Salutation" w:semiHidden="1" w:unhideWhenUsed="1"/>
+    <w:lsdException w:name="Date" w:semiHidden="1" w:unhideWhenUsed="1"/>
+    <w:lsdException w:name="Body Text First Indent" w:semiHidden="1" w:unhideWhenUsed="1"/>
+    <w:lsdException w:name="Body Text First Indent 2" w:semiHidden="1" w:unhideWhenUsed="1"/>
+    <w:lsdException w:name="Note Heading" w:semiHidden="1" w:unhideWhenUsed="1"/>
+    <w:lsdException w:name="Body Text 2" w:semiHidden="1" w:unhideWhenUsed="1"/>
+    <w:lsdException w:name="Body Text 3" w:semiHidden="1" w:unhideWhenUsed="1"/>
+    <w:lsdException w:name="Body Text Indent 2" w:semiHidden="1" w:unhideWhenUsed="1"/>
+    <w:lsdException w:name="Body Text Indent 3" w:semiHidden="1" w:unhideWhenUsed="1"/>
+    <w:lsdException w:name="Block Text" w:semiHidden="1" w:unhideWhenUsed="1"/>
+    <w:lsdException w:name="Hyperlink" w:semiHidden="1" w:unhideWhenUsed="1"/>
+    <w:lsdException w:name="FollowedHyperlink" w:semiHidden="1" w:unhideWhenUsed="1"/>
+    <w:lsdException w:name="Strong" w:uiPriority="22" w:qFormat="1"/>
+    <w:lsdException w:name="Emphasis" w:uiPriority="20" w:qFormat="1"/>
+    <w:lsdException w:name="Document Map" w:semiHidden="1" w:unhideWhenUsed="1"/>
+    <w:lsdException w:name="Plain Text" w:semiHidden="1" w:unhideWhenUsed="1"/>
+    <w:lsdException w:name="E-mail Signature" w:semiHidden="1" w:unhideWhenUsed="1"/>
+    <w:lsdException w:name="HTML Top of Form" w:semiHidden="1" w:unhideWhenUsed="1"/>
+    <w:lsdException w:name="HTML Bottom of Form" w:semiHidden="1" w:unhideWhenUsed="1"/>
+    <w:lsdException w:name="Normal (Web)" w:semiHidden="1" w:unhideWhenUsed="1"/>
+    <w:lsdException w:name="HTML Acronym" w:semiHidden="1" w:unhideWhenUsed="1"/>
+    <w:lsdException w:name="HTML Address" w:semiHidden="1" w:unhideWhenUsed="1"/>
+    <w:lsdException w:name="HTML Cite" w:semiHidden="1" w:unhideWhenUsed="1"/>
+    <w:lsdException w:name="HTML Code" w:semiHidden="1" w:unhideWhenUsed="1"/>
+    <w:lsdException w:name="HTML Definition" w:semiHidden="1" w:unhideWhenUsed="1"/>
+    <w:lsdException w:name="HTML Keyboard" w:semiHidden="1" w:unhideWhenUsed="1"/>
+    <w:lsdException w:name="HTML Preformatted" w:semiHidden="1" w:unhideWhenUsed="1"/>
+    <w:lsdException w:name="HTML Sample" w:semiHidden="1" w:unhideWhenUsed="1"/>
+    <w:lsdException w:name="HTML Typewriter" w:semiHidden="1" w:unhideWhenUsed="1"/>
+    <w:lsdException w:name="HTML Variable" w:semiHidden="1" w:unhideWhenUsed="1"/>
+    <w:lsdException w:name="Normal Table" w:semiHidden="1" w:unhideWhenUsed="1"/>
+    <w:lsdException w:name="annotation subject" w:semiHidden="1" w:unhideWhenUsed="1"/>
+    <w:lsdException w:name="No List" w:semiHidden="1" w:unhideWhenUsed="1"/>
+    <w:lsdException w:name="Outline List 1" w:semiHidden="1" w:unhideWhenUsed="1"/>
+    <w:lsdException w:name="Outline List 2" w:semiHidden="1" w:unhideWhenUsed="1"/>
+    <w:lsdException w:name="Outline List 3" w:semiHidden="1" w:unhideWhenUsed="1"/>
+    <w:lsdException w:name="Table Simple 1" w:semiHidden="1" w:unhideWhenUsed="1"/>
+    <w:lsdException w:name="Table Simple 2" w:semiHidden="1" w:unhideWhenUsed="1"/>
+    <w:lsdException w:name="Table Simple 3" w:semiHidden="1" w:unhideWhenUsed="1"/>
+    <w:lsdException w:name="Table Classic 1" w:semiHidden="1" w:unhideWhenUsed="1"/>
+    <w:lsdException w:name="Table Classic 2" w:semiHidden="1" w:unhideWhenUsed="1"/>
+    <w:lsdException w:name="Table Classic 3" w:semiHidden="1" w:unhideWhenUsed="1"/>
+    <w:lsdException w:name="Table Classic 4" w:semiHidden="1" w:unhideWhenUsed="1"/>
+    <w:lsdException w:name="Table Colorful 1" w:semiHidden="1" w:unhideWhenUsed="1"/>
+    <w:lsdException w:name="Table Colorful 2" w:semiHidden="1" w:unhideWhenUsed="1"/>
+    <w:lsdException w:name="Table Colorful 3" w:semiHidden="1" w:unhideWhenUsed="1"/>
+    <w:lsdException w:name="Table Columns 1" w:semiHidden="1" w:unhideWhenUsed="1"/>
+    <w:lsdException w:name="Table Columns 2" w:semiHidden="1" w:unhideWhenUsed="1"/>
+    <w:lsdException w:name="Table Columns 3" w:semiHidden="1" w:unhideWhenUsed="1"/>
+    <w:lsdException w:name="Table Columns 4" w:semiHidden="1" w:unhideWhenUsed="1"/>
+    <w:lsdException w:name="Table Columns 5" w:semiHidden="1" w:unhideWhenUsed="1"/>
+    <w:lsdException w:name="Table Grid 1" w:semiHidden="1" w:unhideWhenUsed="1"/>
+    <w:lsdException w:name="Table Grid 2" w:semiHidden="1" w:unhideWhenUsed="1"/>
+    <w:lsdException w:name="Table Grid 3" w:semiHidden="1" w:unhideWhenUsed="1"/>
+    <w:lsdException w:name="Table Grid 4" w:semiHidden="1" w:unhideWhenUsed="1"/>
+    <w:lsdException w:name="Table Grid 5" w:semiHidden="1" w:unhideWhenUsed="1"/>
+    <w:lsdException w:name="Table Grid 6" w:semiHidden="1" w:unhideWhenUsed="1"/>
+    <w:lsdException w:name="Table Grid 7" w:semiHidden="1" w:unhideWhenUsed="1"/>
+    <w:lsdException w:name="Table Grid 8" w:semiHidden="1" w:unhideWhenUsed="1"/>
+    <w:lsdException w:name="Table List 1" w:semiHidden="1" w:unhideWhenUsed="1"/>
+    <w:lsdException w:name="Table List 2" w:semiHidden="1" w:unhideWhenUsed="1"/>
+    <w:lsdException w:name="Table List 3" w:semiHidden="1" w:unhideWhenUsed="1"/>
+    <w:lsdException w:name="Table List 4" w:semiHidden="1" w:unhideWhenUsed="1"/>
+    <w:lsdException w:name="Table List 5" w:semiHidden="1" w:unhideWhenUsed="1"/>
+    <w:lsdException w:name="Table List 6" w:semiHidden="1" w:unhideWhenUsed="1"/>
+    <w:lsdException w:name="Table List 7" w:semiHidden="1" w:unhideWhenUsed="1"/>
+    <w:lsdException w:name="Table List 8" w:semiHidden="1" w:unhideWhenUsed="1"/>
+    <w:lsdException w:name="Table 3D effects 1" w:semiHidden="1" w:unhideWhenUsed="1"/>
+    <w:lsdException w:name="Table 3D effects 2" w:semiHidden="1" w:unhideWhenUsed="1"/>
+    <w:lsdException w:name="Table 3D effects 3" w:semiHidden="1" w:unhideWhenUsed="1"/>
+    <w:lsdException w:name="Table Contemporary" w:semiHidden="1" w:unhideWhenUsed="1"/>
+    <w:lsdException w:name="Table Elegant" w:semiHidden="1" w:unhideWhenUsed="1"/>
+    <w:lsdException w:name="Table Professional" w:semiHidden="1" w:unhideWhenUsed="1"/>
+    <w:lsdException w:name="Table Subtle 1" w:semiHidden="1" w:unhideWhenUsed="1"/>
+    <w:lsdException w:name="Table Subtle 2" w:semiHidden="1" w:unhideWhenUsed="1"/>
+    <w:lsdException w:name="Table Web 1" w:semiHidden="1" w:unhideWhenUsed="1"/>
+    <w:lsdException w:name="Table Web 2" w:semiHidden="1" w:unhideWhenUsed="1"/>
+    <w:lsdException w:name="Table Web 3" w:semiHidden="1" w:unhideWhenUsed="1"/>
+    <w:lsdException w:name="Balloon Text" w:semiHidden="1" w:unhideWhenUsed="1"/>
+    <w:lsdException w:name="Table Grid" w:uiPriority="39"/>
+    <w:lsdException w:name="Table Theme" w:semiHidden="1" w:unhideWhenUsed="1"/>
+    <w:lsdException w:name="Placeholder Text" w:semiHidden="1"/>
+    <w:lsdException w:name="No Spacing" w:uiPriority="1" w:qFormat="1"/>
+    <w:lsdException w:name="Light Shading" w:uiPriority="60"/>
+    <w:lsdException w:name="Light List" w:uiPriority="61"/>
+    <w:lsdException w:name="Light Grid" w:uiPriority="62"/>
+    <w:lsdException w:name="Medium Shading 1" w:uiPriority="63"/>
+    <w:lsdException w:name="Medium Shading 2" w:uiPriority="64"/>
+    <w:lsdException w:name="Medium List 1" w:uiPriority="65"/>
+    <w:lsdException w:name="Medium List 2" w:uiPriority="66"/>
+    <w:lsdException w:name="Medium Grid 1" w:uiPriority="67"/>
+    <w:lsdException w:name="Medium Grid 2" w:uiPriority="68"/>
+    <w:lsdException w:name="Medium Grid 3" w:uiPriority="69"/>
+    <w:lsdException w:name="Dark List" w:uiPriority="70"/>
+    <w:lsdException w:name="Colorful Shading" w:uiPriority="71"/>
+    <w:lsdException w:name="Colorful List" w:uiPriority="72"/>
+    <w:lsdException w:name="Colorful Grid" w:uiPriority="73"/>
+    <w:lsdException w:name="Light Shading Accent 1" w:uiPriority="60"/>
+    <w:lsdException w:name="Light List Accent 1" w:uiPriority="61"/>
+    <w:lsdException w:name="Light Grid Accent 1" w:uiPriority="62"/>
+    <w:lsdException w:name="Medium Shading 1 Accent 1" w:uiPriority="63"/>
+    <w:lsdException w:name="Medium Shading 2 Accent 1" w:uiPriority="64"/>
+    <w:lsdException w:name="Medium List 1 Accent 1" w:uiPriority="65"/>
+    <w:lsdException w:name="Revision" w:semiHidden="1"/>
+    <w:lsdException w:name="List Paragraph" w:qFormat="1"/>
+    <w:lsdException w:name="Quote" w:uiPriority="29" w:qFormat="1"/>
+    <w:lsdException w:name="Intense Quote" w:uiPriority="30" w:qFormat="1"/>
+    <w:lsdException w:name="Medium List 2 Accent 1" w:uiPriority="66"/>
+    <w:lsdException w:name="Medium Grid 1 Accent 1" w:uiPriority="67"/>
+    <w:lsdException w:name="Medium Grid 2 Accent 1" w:uiPriority="68"/>
+    <w:lsdException w:name="Medium Grid 3 Accent 1" w:uiPriority="69"/>
+    <w:lsdException w:name="Dark List Accent 1" w:uiPriority="70"/>
+    <w:lsdException w:name="Colorful Shading Accent 1" w:uiPriority="71"/>
+    <w:lsdException w:name="Colorful List Accent 1" w:uiPriority="72"/>
+    <w:lsdException w:name="Colorful Grid Accent 1" w:uiPriority="73"/>
+    <w:lsdException w:name="Light Shading Accent 2" w:uiPriority="60"/>
+    <w:lsdException w:name="Light List Accent 2" w:uiPriority="61"/>
+    <w:lsdException w:name="Light Grid Accent 2" w:uiPriority="62"/>
+    <w:lsdException w:name="Medium Shading 1 Accent 2" w:uiPriority="63"/>
+    <w:lsdException w:name="Medium Shading 2 Accent 2" w:uiPriority="64"/>
+    <w:lsdException w:name="Medium List 1 Accent 2" w:uiPriority="65"/>
+    <w:lsdException w:name="Medium List 2 Accent 2" w:uiPriority="66"/>
+    <w:lsdException w:name="Medium Grid 1 Accent 2" w:uiPriority="67"/>
+    <w:lsdException w:name="Medium Grid 2 Accent 2" w:uiPriority="68"/>
+    <w:lsdException w:name="Medium Grid 3 Accent 2" w:uiPriority="69"/>
+    <w:lsdException w:name="Dark List Accent 2" w:uiPriority="70"/>
+    <w:lsdException w:name="Colorful Shading Accent 2" w:uiPriority="71"/>
+    <w:lsdException w:name="Colorful List Accent 2" w:uiPriority="72"/>
+    <w:lsdException w:name="Colorful Grid Accent 2" w:uiPriority="73"/>
+    <w:lsdException w:name="Light Shading Accent 3" w:uiPriority="60"/>
+    <w:lsdException w:name="Light List Accent 3" w:uiPriority="61"/>
+    <w:lsdException w:name="Light Grid Accent 3" w:uiPriority="62"/>
+    <w:lsdException w:name="Medium Shading 1 Accent 3" w:uiPriority="63"/>
+    <w:lsdException w:name="Medium Shading 2 Accent 3" w:uiPriority="64"/>
+    <w:lsdException w:name="Medium List 1 Accent 3" w:uiPriority="65"/>
+    <w:lsdException w:name="Medium List 2 Accent 3" w:uiPriority="66"/>
+    <w:lsdException w:name="Medium Grid 1 Accent 3" w:uiPriority="67"/>
+    <w:lsdException w:name="Medium Grid 2 Accent 3" w:uiPriority="68"/>
+    <w:lsdException w:name="Medium Grid 3 Accent 3" w:uiPriority="69"/>
+    <w:lsdException w:name="Dark List Accent 3" w:uiPriority="70"/>
+    <w:lsdException w:name="Colorful Shading Accent 3" w:uiPriority="71"/>
+    <w:lsdException w:name="Colorful List Accent 3" w:uiPriority="72"/>
+    <w:lsdException w:name="Colorful Grid Accent 3" w:uiPriority="73"/>
+    <w:lsdException w:name="Light Shading Accent 4" w:uiPriority="60"/>
+    <w:lsdException w:name="Light List Accent 4" w:uiPriority="61"/>
+    <w:lsdException w:name="Light Grid Accent 4" w:uiPriority="62"/>
+    <w:lsdException w:name="Medium Shading 1 Accent 4" w:uiPriority="63"/>
+    <w:lsdException w:name="Medium Shading 2 Accent 4" w:uiPriority="64"/>
+    <w:lsdException w:name="Medium List 1 Accent 4" w:uiPriority="65"/>
+    <w:lsdException w:name="Medium List 2 Accent 4" w:uiPriority="66"/>
+    <w:lsdException w:name="Medium Grid 1 Accent 4" w:uiPriority="67"/>
+    <w:lsdException w:name="Medium Grid 2 Accent 4" w:uiPriority="68"/>
+    <w:lsdException w:name="Medium Grid 3 Accent 4" w:uiPriority="69"/>
+    <w:lsdException w:name="Dark List Accent 4" w:uiPriority="70"/>
+    <w:lsdException w:name="Colorful Shading Accent 4" w:uiPriority="71"/>
+    <w:lsdException w:name="Colorful List Accent 4" w:uiPriority="72"/>
+    <w:lsdException w:name="Colorful Grid Accent 4" w:uiPriority="73"/>
+    <w:lsdException w:name="Light Shading Accent 5" w:uiPriority="60"/>
+    <w:lsdException w:name="Light List Accent 5" w:uiPriority="61"/>
+    <w:lsdException w:name="Light Grid Accent 5" w:uiPriority="62"/>
+    <w:lsdException w:name="Medium Shading 1 Accent 5" w:uiPriority="63"/>
+    <w:lsdException w:name="Medium Shading 2 Accent 5" w:uiPriority="64"/>
+    <w:lsdException w:name="Medium List 1 Accent 5" w:uiPriority="65"/>
+    <w:lsdException w:name="Medium List 2 Accent 5" w:uiPriority="66"/>
+    <w:lsdException w:name="Medium Grid 1 Accent 5" w:uiPriority="67"/>
+    <w:lsdException w:name="Medium Grid 2 Accent 5" w:uiPriority="68"/>
+    <w:lsdException w:name="Medium Grid 3 Accent 5" w:uiPriority="69"/>
+    <w:lsdException w:name="Dark List Accent 5" w:uiPriority="70"/>
+    <w:lsdException w:name="Colorful Shading Accent 5" w:uiPriority="71"/>
+    <w:lsdException w:name="Colorful List Accent 5" w:uiPriority="72"/>
+    <w:lsdException w:name="Colorful Grid Accent 5" w:uiPriority="73"/>
+    <w:lsdException w:name="Light Shading Accent 6" w:uiPriority="60"/>
+    <w:lsdException w:name="Light List Accent 6" w:uiPriority="61"/>
+    <w:lsdException w:name="Light Grid Accent 6" w:uiPriority="62"/>
+    <w:lsdException w:name="Medium Shading 1 Accent 6" w:uiPriority="63"/>
+    <w:lsdException w:name="Medium Shading 2 Accent 6" w:uiPriority="64"/>
+    <w:lsdException w:name="Medium List 1 Accent 6" w:uiPriority="65"/>
+    <w:lsdException w:name="Medium List 2 Accent 6" w:uiPriority="66"/>
+    <w:lsdException w:name="Medium Grid 1 Accent 6" w:uiPriority="67"/>
+    <w:lsdException w:name="Medium Grid 2 Accent 6" w:uiPriority="68"/>
+    <w:lsdException w:name="Medium Grid 3 Accent 6" w:uiPriority="69"/>
+    <w:lsdException w:name="Dark List Accent 6" w:uiPriority="70"/>
+    <w:lsdException w:name="Colorful Shading Accent 6" w:uiPriority="71"/>
+    <w:lsdException w:name="Colorful List Accent 6" w:uiPriority="72"/>
+    <w:lsdException w:name="Colorful Grid Accent 6" w:uiPriority="73"/>
+    <w:lsdException w:name="Subtle Emphasis" w:uiPriority="19" w:qFormat="1"/>
+    <w:lsdException w:name="Intense Emphasis" w:uiPriority="21" w:qFormat="1"/>
+    <w:lsdException w:name="Subtle Reference" w:uiPriority="31" w:qFormat="1"/>
+    <w:lsdException w:name="Intense Reference" w:uiPriority="32" w:qFormat="1"/>
+    <w:lsdException w:name="Book Title" w:uiPriority="33" w:qFormat="1"/>
+    <w:lsdException w:name="Bibliography" w:semiHidden="1" w:uiPriority="37" w:unhideWhenUsed="1"/>
+    <w:lsdException w:name="TOC Heading" w:semiHidden="1" w:uiPriority="39" w:unhideWhenUsed="1" w:qFormat="1"/>
+    <w:lsdException w:name="Plain Table 1" w:uiPriority="41"/>
+    <w:lsdException w:name="Plain Table 2" w:uiPriority="42"/>
+    <w:lsdException w:name="Plain Table 3" w:uiPriority="43"/>
+    <w:lsdException w:name="Plain Table 4" w:uiPriority="44"/>
+    <w:lsdException w:name="Plain Table 5" w:uiPriority="45"/>
+    <w:lsdException w:name="Grid Table Light" w:uiPriority="40"/>
+    <w:lsdException w:name="Grid Table 1 Light" w:uiPriority="46"/>
+    <w:lsdException w:name="Grid Table 2" w:uiPriority="47"/>
+    <w:lsdException w:name="Grid Table 3" w:uiPriority="48"/>
+    <w:lsdException w:name="Grid Table 4" w:uiPriority="49"/>
+    <w:lsdException w:name="Grid Table 5 Dark" w:uiPriority="50"/>
+    <w:lsdException w:name="Grid Table 6 Colorful" w:uiPriority="51"/>
+    <w:lsdException w:name="Grid Table 7 Colorful" w:uiPriority="52"/>
+    <w:lsdException w:name="Grid Table 1 Light Accent 1" w:uiPriority="46"/>
+    <w:lsdException w:name="Grid Table 2 Accent 1" w:uiPriority="47"/>
+    <w:lsdException w:name="Grid Table 3 Accent 1" w:uiPriority="48"/>
+    <w:lsdException w:name="Grid Table 4 Accent 1" w:uiPriority="49"/>
+    <w:lsdException w:name="Grid Table 5 Dark Accent 1" w:uiPriority="50"/>
+    <w:lsdException w:name="Grid Table 6 Colorful Accent 1" w:uiPriority="51"/>
+    <w:lsdException w:name="Grid Table 7 Colorful Accent 1" w:uiPriority="52"/>
+    <w:lsdException w:name="Grid Table 1 Light Accent 2" w:uiPriority="46"/>
+    <w:lsdException w:name="Grid Table 2 Accent 2" w:uiPriority="47"/>
+    <w:lsdException w:name="Grid Table 3 Accent 2" w:uiPriority="48"/>
+    <w:lsdException w:name="Grid Table 4 Accent 2" w:uiPriority="49"/>
+    <w:lsdException w:name="Grid Table 5 Dark Accent 2" w:uiPriority="50"/>
+    <w:lsdException w:name="Grid Table 6 Colorful Accent 2" w:uiPriority="51"/>
+    <w:lsdException w:name="Grid Table 7 Colorful Accent 2" w:uiPriority="52"/>
+    <w:lsdException w:name="Grid Table 1 Light Accent 3" w:uiPriority="46"/>
+    <w:lsdException w:name="Grid Table 2 Accent 3" w:uiPriority="47"/>
+    <w:lsdException w:name="Grid Table 3 Accent 3" w:uiPriority="48"/>
+    <w:lsdException w:name="Grid Table 4 Accent 3" w:uiPriority="49"/>
+    <w:lsdException w:name="Grid Table 5 Dark Accent 3" w:uiPriority="50"/>
+    <w:lsdException w:name="Grid Table 6 Colorful Accent 3" w:uiPriority="51"/>
+    <w:lsdException w:name="Grid Table 7 Colorful Accent 3" w:uiPriority="52"/>
+    <w:lsdException w:name="Grid Table 1 Light Accent 4" w:uiPriority="46"/>
+    <w:lsdException w:name="Grid Table 2 Accent 4" w:uiPriority="47"/>
+    <w:lsdException w:name="Grid Table 3 Accent 4" w:uiPriority="48"/>
+    <w:lsdException w:name="Grid Table 4 Accent 4" w:uiPriority="49"/>
+    <w:lsdException w:name="Grid Table 5 Dark Accent 4" w:uiPriority="50"/>
+    <w:lsdException w:name="Grid Table 6 Colorful Accent 4" w:uiPriority="51"/>
+    <w:lsdException w:name="Grid Table 7 Colorful Accent 4" w:uiPriority="52"/>
+    <w:lsdException w:name="Grid Table 1 Light Accent 5" w:uiPriority="46"/>
+    <w:lsdException w:name="Grid Table 2 Accent 5" w:uiPriority="47"/>
+    <w:lsdException w:name="Grid Table 3 Accent 5" w:uiPriority="48"/>
+    <w:lsdException w:name="Grid Table 4 Accent 5" w:uiPriority="49"/>
+    <w:lsdException w:name="Grid Table 5 Dark Accent 5" w:uiPriority="50"/>
+    <w:lsdException w:name="Grid Table 6 Colorful Accent 5" w:uiPriority="51"/>
+    <w:lsdException w:name="Grid Table 7 Colorful Accent 5" w:uiPriority="52"/>
+    <w:lsdException w:name="Grid Table 1 Light Accent 6" w:uiPriority="46"/>
+    <w:lsdException w:name="Grid Table 2 Accent 6" w:uiPriority="47"/>
+    <w:lsdException w:name="Grid Table 3 Accent 6" w:uiPriority="48"/>
+    <w:lsdException w:name="Grid Table 4 Accent 6" w:uiPriority="49"/>
+    <w:lsdException w:name="Grid Table 5 Dark Accent 6" w:uiPriority="50"/>
+    <w:lsdException w:name="Grid Table 6 Colorful Accent 6" w:uiPriority="51"/>
+    <w:lsdException w:name="Grid Table 7 Colorful Accent 6" w:uiPriority="52"/>
+    <w:lsdException w:name="List Table 1 Light" w:uiPriority="46"/>
+    <w:lsdException w:name="List Table 2" w:uiPriority="47"/>
+    <w:lsdException w:name="List Table 3" w:uiPriority="48"/>
+    <w:lsdException w:name="List Table 4" w:uiPriority="49"/>
+    <w:lsdException w:name="List Table 5 Dark" w:uiPriority="50"/>
+    <w:lsdException w:name="List Table 6 Colorful" w:uiPriority="51"/>
+    <w:lsdException w:name="List Table 7 Colorful" w:uiPriority="52"/>
+    <w:lsdException w:name="List Table 1 Light Accent 1" w:uiPriority="46"/>
+    <w:lsdException w:name="List Table 2 Accent 1" w:uiPriority="47"/>
+    <w:lsdException w:name="List Table 3 Accent 1" w:uiPriority="48"/>
+    <w:lsdException w:name="List Table 4 Accent 1" w:uiPriority="49"/>
+    <w:lsdException w:name="List Table 5 Dark Accent 1" w:uiPriority="50"/>
+    <w:lsdException w:name="List Table 6 Colorful Accent 1" w:uiPriority="51"/>
+    <w:lsdException w:name="List Table 7 Colorful Accent 1" w:uiPriority="52"/>
+    <w:lsdException w:name="List Table 1 Light Accent 2" w:uiPriority="46"/>
+    <w:lsdException w:name="List Table 2 Accent 2" w:uiPriority="47"/>
+    <w:lsdException w:name="List Table 3 Accent 2" w:uiPriority="48"/>
+    <w:lsdException w:name="List Table 4 Accent 2" w:uiPriority="49"/>
+    <w:lsdException w:name="List Table 5 Dark Accent 2" w:uiPriority="50"/>
+    <w:lsdException w:name="List Table 6 Colorful Accent 2" w:uiPriority="51"/>
+    <w:lsdException w:name="List Table 7 Colorful Accent 2" w:uiPriority="52"/>
+    <w:lsdException w:name="List Table 1 Light Accent 3" w:uiPriority="46"/>
+    <w:lsdException w:name="List Table 2 Accent 3" w:uiPriority="47"/>
+    <w:lsdException w:name="List Table 3 Accent 3" w:uiPriority="48"/>
+    <w:lsdException w:name="List Table 4 Accent 3" w:uiPriority="49"/>
+    <w:lsdException w:name="List Table 5 Dark Accent 3" w:uiPriority="50"/>
+    <w:lsdException w:name="List Table 6 Colorful Accent 3" w:uiPriority="51"/>
+    <w:lsdException w:name="List Table 7 Colorful Accent 3" w:uiPriority="52"/>
+    <w:lsdException w:name="List Table 1 Light Accent 4" w:uiPriority="46"/>
+    <w:lsdException w:name="List Table 2 Accent 4" w:uiPriority="47"/>
+    <w:lsdException w:name="List Table 3 Accent 4" w:uiPriority="48"/>
+    <w:lsdException w:name="List Table 4 Accent 4" w:uiPriority="49"/>
+    <w:lsdException w:name="List Table 5 Dark Accent 4" w:uiPriority="50"/>
+    <w:lsdException w:name="List Table 6 Colorful Accent 4" w:uiPriority="51"/>
+    <w:lsdException w:name="List Table 7 Colorful Accent 4" w:uiPriority="52"/>
+    <w:lsdException w:name="List Table 1 Light Accent 5" w:uiPriority="46"/>
+    <w:lsdException w:name="List Table 2 Accent 5" w:uiPriority="47"/>
+    <w:lsdException w:name="List Table 3 Accent 5" w:uiPriority="48"/>
+    <w:lsdException w:name="List Table 4 Accent 5" w:uiPriority="49"/>
+    <w:lsdException w:name="List Table 5 Dark Accent 5" w:uiPriority="50"/>
+    <w:lsdException w:name="List Table 6 Colorful Accent 5" w:uiPriority="51"/>
+    <w:lsdException w:name="List Table 7 Colorful Accent 5" w:uiPriority="52"/>
+    <w:lsdException w:name="List Table 1 Light Accent 6" w:uiPriority="46"/>
+    <w:lsdException w:name="List Table 2 Accent 6" w:uiPriority="47"/>
+    <w:lsdException w:name="List Table 3 Accent 6" w:uiPriority="48"/>
+    <w:lsdException w:name="List Table 4 Accent 6" w:uiPriority="49"/>
+    <w:lsdException w:name="List Table 5 Dark Accent 6" w:uiPriority="50"/>
+    <w:lsdException w:name="List Table 6 Colorful Accent 6" w:uiPriority="51"/>
+    <w:lsdException w:name="List Table 7 Colorful Accent 6" w:uiPriority="52"/>
   </w:latentStyles>
   <w:style w:type="paragraph" w:default="1" w:styleId="Normal">
     <w:name w:val="Normal"/>
@@ -7312,918 +7493,7 @@
   <w:style w:type="character" w:default="1" w:styleId="Fuentedeprrafopredeter">
     <w:name w:val="Default Paragraph Font"/>
     <w:uiPriority w:val="1"/>
-    <w:unhideWhenUsed/>
-  </w:style>
-  <w:style w:type="table" w:default="1" w:styleId="Tablanormal">
-    <w:name w:val="Normal Table"/>
-    <w:uiPriority w:val="99"/>
     <w:semiHidden/>
-    <w:unhideWhenUsed/>
-    <w:tblPr>
-      <w:tblInd w:w="0" w:type="dxa"/>
-      <w:tblCellMar>
-        <w:top w:w="0" w:type="dxa"/>
-        <w:left w:w="108" w:type="dxa"/>
-        <w:bottom w:w="0" w:type="dxa"/>
-        <w:right w:w="108" w:type="dxa"/>
-      </w:tblCellMar>
-    </w:tblPr>
-  </w:style>
-  <w:style w:type="numbering" w:default="1" w:styleId="Sinlista">
-    <w:name w:val="No List"/>
-    <w:uiPriority w:val="99"/>
-    <w:semiHidden/>
-    <w:unhideWhenUsed/>
-  </w:style>
-  <w:style w:type="paragraph" w:customStyle="1" w:styleId="Titulo1UPC">
-    <w:name w:val="Titulo 1 UPC"/>
-    <w:basedOn w:val="Ttulo1"/>
-    <w:next w:val="Titulo2UPC"/>
-    <w:link w:val="Titulo1UPCChar"/>
-    <w:qFormat/>
-    <w:rsid w:val="00E6347F"/>
-    <w:rPr>
-      <w:rFonts w:ascii="Segoe UI" w:hAnsi="Segoe UI"/>
-      <w:color w:val="E34239"/>
-      <w:sz w:val="30"/>
-    </w:rPr>
-  </w:style>
-  <w:style w:type="paragraph" w:customStyle="1" w:styleId="Titulo2UPC">
-    <w:name w:val="Titulo 2 UPC"/>
-    <w:basedOn w:val="Ttulo2"/>
-    <w:next w:val="Titulo3UPC"/>
-    <w:link w:val="Titulo2UPCChar"/>
-    <w:qFormat/>
-    <w:rsid w:val="00E6347F"/>
-    <w:rPr>
-      <w:rFonts w:ascii="Segoe UI Light" w:hAnsi="Segoe UI Light"/>
-      <w:color w:val="E34239"/>
-      <w:sz w:val="28"/>
-    </w:rPr>
-  </w:style>
-  <w:style w:type="character" w:customStyle="1" w:styleId="Titulo1UPCChar">
-    <w:name w:val="Titulo 1 UPC Char"/>
-    <w:basedOn w:val="Fuentedeprrafopredeter"/>
-    <w:link w:val="Titulo1UPC"/>
-    <w:rsid w:val="00E6347F"/>
-    <w:rPr>
-      <w:rFonts w:ascii="Segoe UI" w:eastAsiaTheme="majorEastAsia" w:hAnsi="Segoe UI" w:cstheme="majorBidi"/>
-      <w:color w:val="E34239"/>
-      <w:sz w:val="30"/>
-      <w:szCs w:val="32"/>
-      <w:lang w:eastAsia="es-PE"/>
-    </w:rPr>
-  </w:style>
-  <w:style w:type="character" w:customStyle="1" w:styleId="Ttulo1Car">
-    <w:name w:val="Título 1 Car"/>
-    <w:basedOn w:val="Fuentedeprrafopredeter"/>
-    <w:link w:val="Ttulo1"/>
-    <w:uiPriority w:val="9"/>
-    <w:rsid w:val="00E6347F"/>
-    <w:rPr>
-      <w:rFonts w:asciiTheme="majorHAnsi" w:eastAsiaTheme="majorEastAsia" w:hAnsiTheme="majorHAnsi" w:cstheme="majorBidi"/>
-      <w:color w:val="2E74B5" w:themeColor="accent1" w:themeShade="BF"/>
-      <w:sz w:val="32"/>
-      <w:szCs w:val="32"/>
-    </w:rPr>
-  </w:style>
-  <w:style w:type="character" w:customStyle="1" w:styleId="Ttulo2Car">
-    <w:name w:val="Título 2 Car"/>
-    <w:basedOn w:val="Fuentedeprrafopredeter"/>
-    <w:link w:val="Ttulo2"/>
-    <w:rsid w:val="00E6347F"/>
-    <w:rPr>
-      <w:rFonts w:asciiTheme="majorHAnsi" w:eastAsiaTheme="majorEastAsia" w:hAnsiTheme="majorHAnsi" w:cstheme="majorBidi"/>
-      <w:color w:val="2E74B5" w:themeColor="accent1" w:themeShade="BF"/>
-      <w:sz w:val="26"/>
-      <w:szCs w:val="26"/>
-      <w:lang w:eastAsia="es-PE"/>
-    </w:rPr>
-  </w:style>
-  <w:style w:type="paragraph" w:customStyle="1" w:styleId="Titulo3UPC">
-    <w:name w:val="Titulo 3 UPC"/>
-    <w:basedOn w:val="Ttulo3"/>
-    <w:next w:val="Titulo4UPC"/>
-    <w:link w:val="Titulo3UPCChar"/>
-    <w:qFormat/>
-    <w:rsid w:val="009A406E"/>
-    <w:rPr>
-      <w:rFonts w:ascii="Segoe UI Light" w:hAnsi="Segoe UI Light"/>
-      <w:color w:val="E34239"/>
-      <w:sz w:val="28"/>
-    </w:rPr>
-  </w:style>
-  <w:style w:type="character" w:customStyle="1" w:styleId="Ttulo3Car">
-    <w:name w:val="Título 3 Car"/>
-    <w:basedOn w:val="Fuentedeprrafopredeter"/>
-    <w:link w:val="Ttulo3"/>
-    <w:uiPriority w:val="9"/>
-    <w:semiHidden/>
-    <w:rsid w:val="00E6347F"/>
-    <w:rPr>
-      <w:rFonts w:asciiTheme="majorHAnsi" w:eastAsiaTheme="majorEastAsia" w:hAnsiTheme="majorHAnsi" w:cstheme="majorBidi"/>
-      <w:color w:val="1F4D78" w:themeColor="accent1" w:themeShade="7F"/>
-      <w:sz w:val="24"/>
-      <w:szCs w:val="24"/>
-    </w:rPr>
-  </w:style>
-  <w:style w:type="character" w:customStyle="1" w:styleId="Titulo2UPCChar">
-    <w:name w:val="Titulo 2 UPC Char"/>
-    <w:basedOn w:val="Ttulo2Car"/>
-    <w:link w:val="Titulo2UPC"/>
-    <w:rsid w:val="00E6347F"/>
-    <w:rPr>
-      <w:rFonts w:ascii="Segoe UI Light" w:eastAsiaTheme="majorEastAsia" w:hAnsi="Segoe UI Light" w:cstheme="majorBidi"/>
-      <w:color w:val="E34239"/>
-      <w:sz w:val="28"/>
-      <w:szCs w:val="26"/>
-      <w:lang w:eastAsia="es-PE"/>
-    </w:rPr>
-  </w:style>
-  <w:style w:type="character" w:customStyle="1" w:styleId="Ttulo4Car">
-    <w:name w:val="Título 4 Car"/>
-    <w:basedOn w:val="Fuentedeprrafopredeter"/>
-    <w:link w:val="Ttulo4"/>
-    <w:rsid w:val="00CB7A4D"/>
-    <w:rPr>
-      <w:rFonts w:ascii="Arial" w:eastAsia="Arial" w:hAnsi="Arial" w:cs="Arial"/>
-      <w:color w:val="000000"/>
-      <w:lang w:eastAsia="es-PE"/>
-    </w:rPr>
-  </w:style>
-  <w:style w:type="character" w:customStyle="1" w:styleId="Titulo3UPCChar">
-    <w:name w:val="Titulo 3 UPC Char"/>
-    <w:basedOn w:val="Ttulo3Car"/>
-    <w:link w:val="Titulo3UPC"/>
-    <w:rsid w:val="009A406E"/>
-    <w:rPr>
-      <w:rFonts w:ascii="Segoe UI Light" w:eastAsiaTheme="majorEastAsia" w:hAnsi="Segoe UI Light" w:cstheme="majorBidi"/>
-      <w:color w:val="E34239"/>
-      <w:sz w:val="28"/>
-      <w:szCs w:val="24"/>
-      <w:lang w:eastAsia="es-PE"/>
-    </w:rPr>
-  </w:style>
-  <w:style w:type="paragraph" w:customStyle="1" w:styleId="ContenidoUPC">
-    <w:name w:val="Contenido UPC"/>
-    <w:basedOn w:val="Normal"/>
-    <w:link w:val="ContenidoUPCChar"/>
-    <w:qFormat/>
-    <w:rsid w:val="00CB7A4D"/>
-    <w:pPr>
-      <w:ind w:left="720"/>
-      <w:jc w:val="both"/>
-    </w:pPr>
-    <w:rPr>
-      <w:rFonts w:ascii="Segoe UI Light" w:hAnsi="Segoe UI Light"/>
-      <w:color w:val="727173"/>
-      <w:sz w:val="26"/>
-    </w:rPr>
-  </w:style>
-  <w:style w:type="paragraph" w:customStyle="1" w:styleId="DescripcionUPC">
-    <w:name w:val="Descripcion UPC"/>
-    <w:basedOn w:val="ContenidoUPC"/>
-    <w:link w:val="DescripcionUPCChar"/>
-    <w:qFormat/>
-    <w:rsid w:val="00CB7A4D"/>
-    <w:pPr>
-      <w:ind w:left="0"/>
-    </w:pPr>
-    <w:rPr>
-      <w:i/>
-    </w:rPr>
-  </w:style>
-  <w:style w:type="character" w:customStyle="1" w:styleId="ContenidoUPCChar">
-    <w:name w:val="Contenido UPC Char"/>
-    <w:basedOn w:val="Fuentedeprrafopredeter"/>
-    <w:link w:val="ContenidoUPC"/>
-    <w:rsid w:val="00CB7A4D"/>
-    <w:rPr>
-      <w:rFonts w:ascii="Segoe UI Light" w:eastAsia="Arial" w:hAnsi="Segoe UI Light" w:cs="Arial"/>
-      <w:color w:val="727173"/>
-      <w:sz w:val="26"/>
-      <w:lang w:eastAsia="es-PE"/>
-    </w:rPr>
-  </w:style>
-  <w:style w:type="character" w:customStyle="1" w:styleId="Ttulo5Car">
-    <w:name w:val="Título 5 Car"/>
-    <w:basedOn w:val="Fuentedeprrafopredeter"/>
-    <w:link w:val="Ttulo5"/>
-    <w:uiPriority w:val="9"/>
-    <w:semiHidden/>
-    <w:rsid w:val="00CB7A4D"/>
-    <w:rPr>
-      <w:rFonts w:asciiTheme="majorHAnsi" w:eastAsiaTheme="majorEastAsia" w:hAnsiTheme="majorHAnsi" w:cstheme="majorBidi"/>
-      <w:color w:val="2E74B5" w:themeColor="accent1" w:themeShade="BF"/>
-      <w:lang w:eastAsia="es-PE"/>
-    </w:rPr>
-  </w:style>
-  <w:style w:type="character" w:customStyle="1" w:styleId="DescripcionUPCChar">
-    <w:name w:val="Descripcion UPC Char"/>
-    <w:basedOn w:val="ContenidoUPCChar"/>
-    <w:link w:val="DescripcionUPC"/>
-    <w:rsid w:val="00CB7A4D"/>
-    <w:rPr>
-      <w:rFonts w:ascii="Segoe UI Light" w:eastAsia="Arial" w:hAnsi="Segoe UI Light" w:cs="Arial"/>
-      <w:i/>
-      <w:color w:val="727173"/>
-      <w:sz w:val="26"/>
-      <w:lang w:eastAsia="es-PE"/>
-    </w:rPr>
-  </w:style>
-  <w:style w:type="character" w:customStyle="1" w:styleId="Ttulo6Car">
-    <w:name w:val="Título 6 Car"/>
-    <w:basedOn w:val="Fuentedeprrafopredeter"/>
-    <w:link w:val="Ttulo6"/>
-    <w:uiPriority w:val="9"/>
-    <w:semiHidden/>
-    <w:rsid w:val="00CB7A4D"/>
-    <w:rPr>
-      <w:rFonts w:asciiTheme="majorHAnsi" w:eastAsiaTheme="majorEastAsia" w:hAnsiTheme="majorHAnsi" w:cstheme="majorBidi"/>
-      <w:color w:val="1F4D78" w:themeColor="accent1" w:themeShade="7F"/>
-      <w:lang w:eastAsia="es-PE"/>
-    </w:rPr>
-  </w:style>
-  <w:style w:type="character" w:customStyle="1" w:styleId="Ttulo7Car">
-    <w:name w:val="Título 7 Car"/>
-    <w:basedOn w:val="Fuentedeprrafopredeter"/>
-    <w:link w:val="Ttulo7"/>
-    <w:uiPriority w:val="9"/>
-    <w:semiHidden/>
-    <w:rsid w:val="00CB7A4D"/>
-    <w:rPr>
-      <w:rFonts w:asciiTheme="majorHAnsi" w:eastAsiaTheme="majorEastAsia" w:hAnsiTheme="majorHAnsi" w:cstheme="majorBidi"/>
-      <w:i/>
-      <w:iCs/>
-      <w:color w:val="1F4D78" w:themeColor="accent1" w:themeShade="7F"/>
-      <w:lang w:eastAsia="es-PE"/>
-    </w:rPr>
-  </w:style>
-  <w:style w:type="character" w:customStyle="1" w:styleId="Ttulo8Car">
-    <w:name w:val="Título 8 Car"/>
-    <w:basedOn w:val="Fuentedeprrafopredeter"/>
-    <w:link w:val="Ttulo8"/>
-    <w:uiPriority w:val="9"/>
-    <w:semiHidden/>
-    <w:rsid w:val="00CB7A4D"/>
-    <w:rPr>
-      <w:rFonts w:asciiTheme="majorHAnsi" w:eastAsiaTheme="majorEastAsia" w:hAnsiTheme="majorHAnsi" w:cstheme="majorBidi"/>
-      <w:color w:val="272727" w:themeColor="text1" w:themeTint="D8"/>
-      <w:sz w:val="21"/>
-      <w:szCs w:val="21"/>
-      <w:lang w:eastAsia="es-PE"/>
-    </w:rPr>
-  </w:style>
-  <w:style w:type="character" w:customStyle="1" w:styleId="Ttulo9Car">
-    <w:name w:val="Título 9 Car"/>
-    <w:basedOn w:val="Fuentedeprrafopredeter"/>
-    <w:link w:val="Ttulo9"/>
-    <w:uiPriority w:val="9"/>
-    <w:semiHidden/>
-    <w:rsid w:val="00CB7A4D"/>
-    <w:rPr>
-      <w:rFonts w:asciiTheme="majorHAnsi" w:eastAsiaTheme="majorEastAsia" w:hAnsiTheme="majorHAnsi" w:cstheme="majorBidi"/>
-      <w:i/>
-      <w:iCs/>
-      <w:color w:val="272727" w:themeColor="text1" w:themeTint="D8"/>
-      <w:sz w:val="21"/>
-      <w:szCs w:val="21"/>
-      <w:lang w:eastAsia="es-PE"/>
-    </w:rPr>
-  </w:style>
-  <w:style w:type="paragraph" w:styleId="TtulodeTDC">
-    <w:name w:val="TOC Heading"/>
-    <w:basedOn w:val="Ttulo1"/>
-    <w:next w:val="Normal"/>
-    <w:uiPriority w:val="39"/>
-    <w:unhideWhenUsed/>
-    <w:qFormat/>
-    <w:rsid w:val="00CB7A4D"/>
-    <w:pPr>
-      <w:numPr>
-        <w:numId w:val="0"/>
-      </w:numPr>
-      <w:spacing w:line="259" w:lineRule="auto"/>
-      <w:outlineLvl w:val="9"/>
-    </w:pPr>
-    <w:rPr>
-      <w:lang w:val="en-US" w:eastAsia="en-US"/>
-    </w:rPr>
-  </w:style>
-  <w:style w:type="paragraph" w:styleId="TDC1">
-    <w:name w:val="toc 1"/>
-    <w:basedOn w:val="Normal"/>
-    <w:next w:val="Normal"/>
-    <w:autoRedefine/>
-    <w:uiPriority w:val="39"/>
-    <w:unhideWhenUsed/>
-    <w:rsid w:val="00CB7A4D"/>
-    <w:pPr>
-      <w:spacing w:after="100"/>
-    </w:pPr>
-  </w:style>
-  <w:style w:type="paragraph" w:styleId="TDC2">
-    <w:name w:val="toc 2"/>
-    <w:basedOn w:val="Normal"/>
-    <w:next w:val="Normal"/>
-    <w:autoRedefine/>
-    <w:uiPriority w:val="39"/>
-    <w:unhideWhenUsed/>
-    <w:rsid w:val="00CB7A4D"/>
-    <w:pPr>
-      <w:spacing w:after="100"/>
-      <w:ind w:left="220"/>
-    </w:pPr>
-  </w:style>
-  <w:style w:type="paragraph" w:styleId="TDC3">
-    <w:name w:val="toc 3"/>
-    <w:basedOn w:val="Normal"/>
-    <w:next w:val="Normal"/>
-    <w:autoRedefine/>
-    <w:uiPriority w:val="39"/>
-    <w:unhideWhenUsed/>
-    <w:rsid w:val="00CB7A4D"/>
-    <w:pPr>
-      <w:spacing w:after="100"/>
-      <w:ind w:left="440"/>
-    </w:pPr>
-  </w:style>
-  <w:style w:type="character" w:styleId="Hipervnculo">
-    <w:name w:val="Hyperlink"/>
-    <w:basedOn w:val="Fuentedeprrafopredeter"/>
-    <w:uiPriority w:val="99"/>
-    <w:unhideWhenUsed/>
-    <w:rsid w:val="00CB7A4D"/>
-    <w:rPr>
-      <w:color w:val="0563C1" w:themeColor="hyperlink"/>
-      <w:u w:val="single"/>
-    </w:rPr>
-  </w:style>
-  <w:style w:type="paragraph" w:customStyle="1" w:styleId="SubTitulo1UPC">
-    <w:name w:val="SubTitulo 1 UPC"/>
-    <w:link w:val="SubTitulo1UPCChar"/>
-    <w:qFormat/>
-    <w:rsid w:val="00DF4060"/>
-    <w:rPr>
-      <w:rFonts w:ascii="Segoe UI Light" w:eastAsia="Arial" w:hAnsi="Segoe UI Light" w:cs="Arial"/>
-      <w:color w:val="727173"/>
-      <w:sz w:val="28"/>
-      <w:lang w:eastAsia="es-PE"/>
-    </w:rPr>
-  </w:style>
-  <w:style w:type="paragraph" w:customStyle="1" w:styleId="Titulo4UPC">
-    <w:name w:val="Titulo 4 UPC"/>
-    <w:basedOn w:val="Ttulo4"/>
-    <w:link w:val="Titulo4UPCChar"/>
-    <w:qFormat/>
-    <w:rsid w:val="003A62CB"/>
-    <w:rPr>
-      <w:rFonts w:ascii="Segoe UI Light" w:hAnsi="Segoe UI Light"/>
-      <w:color w:val="E34239"/>
-      <w:sz w:val="26"/>
-    </w:rPr>
-  </w:style>
-  <w:style w:type="character" w:customStyle="1" w:styleId="SubTitulo1UPCChar">
-    <w:name w:val="SubTitulo 1 UPC Char"/>
-    <w:basedOn w:val="Fuentedeprrafopredeter"/>
-    <w:link w:val="SubTitulo1UPC"/>
-    <w:rsid w:val="00DF4060"/>
-    <w:rPr>
-      <w:rFonts w:ascii="Segoe UI Light" w:eastAsia="Arial" w:hAnsi="Segoe UI Light" w:cs="Arial"/>
-      <w:color w:val="727173"/>
-      <w:sz w:val="28"/>
-      <w:lang w:eastAsia="es-PE"/>
-    </w:rPr>
-  </w:style>
-  <w:style w:type="character" w:customStyle="1" w:styleId="Titulo4UPCChar">
-    <w:name w:val="Titulo 4 UPC Char"/>
-    <w:basedOn w:val="Ttulo4Car"/>
-    <w:link w:val="Titulo4UPC"/>
-    <w:rsid w:val="003A62CB"/>
-    <w:rPr>
-      <w:rFonts w:ascii="Segoe UI Light" w:eastAsia="Arial" w:hAnsi="Segoe UI Light" w:cs="Arial"/>
-      <w:color w:val="E34239"/>
-      <w:sz w:val="26"/>
-      <w:lang w:eastAsia="es-PE"/>
-    </w:rPr>
-  </w:style>
-  <w:style w:type="table" w:styleId="Tablaconcuadrcula">
-    <w:name w:val="Table Grid"/>
-    <w:basedOn w:val="Tablanormal"/>
-    <w:uiPriority w:val="39"/>
-    <w:rsid w:val="00AE1361"/>
-    <w:pPr>
-      <w:spacing w:after="0" w:line="240" w:lineRule="auto"/>
-    </w:pPr>
-    <w:tblPr>
-      <w:tblBorders>
-        <w:top w:val="single" w:sz="4" w:space="0" w:color="auto"/>
-        <w:left w:val="single" w:sz="4" w:space="0" w:color="auto"/>
-        <w:bottom w:val="single" w:sz="4" w:space="0" w:color="auto"/>
-        <w:right w:val="single" w:sz="4" w:space="0" w:color="auto"/>
-        <w:insideH w:val="single" w:sz="4" w:space="0" w:color="auto"/>
-        <w:insideV w:val="single" w:sz="4" w:space="0" w:color="auto"/>
-      </w:tblBorders>
-    </w:tblPr>
-  </w:style>
-  <w:style w:type="paragraph" w:styleId="Textodeglobo">
-    <w:name w:val="Balloon Text"/>
-    <w:basedOn w:val="Normal"/>
-    <w:link w:val="TextodegloboCar"/>
-    <w:uiPriority w:val="99"/>
-    <w:semiHidden/>
-    <w:unhideWhenUsed/>
-    <w:rsid w:val="0083189E"/>
-    <w:pPr>
-      <w:spacing w:line="240" w:lineRule="auto"/>
-    </w:pPr>
-    <w:rPr>
-      <w:rFonts w:ascii="Tahoma" w:hAnsi="Tahoma" w:cs="Tahoma"/>
-      <w:sz w:val="16"/>
-      <w:szCs w:val="16"/>
-    </w:rPr>
-  </w:style>
-  <w:style w:type="character" w:customStyle="1" w:styleId="TextodegloboCar">
-    <w:name w:val="Texto de globo Car"/>
-    <w:basedOn w:val="Fuentedeprrafopredeter"/>
-    <w:link w:val="Textodeglobo"/>
-    <w:uiPriority w:val="99"/>
-    <w:semiHidden/>
-    <w:rsid w:val="0083189E"/>
-    <w:rPr>
-      <w:rFonts w:ascii="Tahoma" w:eastAsia="Arial" w:hAnsi="Tahoma" w:cs="Tahoma"/>
-      <w:color w:val="000000"/>
-      <w:sz w:val="16"/>
-      <w:szCs w:val="16"/>
-      <w:lang w:eastAsia="es-PE"/>
-    </w:rPr>
-  </w:style>
-  <w:style w:type="paragraph" w:styleId="Prrafodelista">
-    <w:name w:val="List Paragraph"/>
-    <w:basedOn w:val="Normal"/>
-    <w:uiPriority w:val="99"/>
-    <w:qFormat/>
-    <w:rsid w:val="00822C07"/>
-    <w:pPr>
-      <w:ind w:left="720"/>
-      <w:contextualSpacing/>
-    </w:pPr>
-  </w:style>
-  <w:style w:type="character" w:customStyle="1" w:styleId="apple-converted-space">
-    <w:name w:val="apple-converted-space"/>
-    <w:basedOn w:val="Fuentedeprrafopredeter"/>
-    <w:rsid w:val="007309CA"/>
-  </w:style>
-  <w:style w:type="paragraph" w:styleId="Encabezado">
-    <w:name w:val="header"/>
-    <w:basedOn w:val="Normal"/>
-    <w:link w:val="EncabezadoCar"/>
-    <w:uiPriority w:val="99"/>
-    <w:unhideWhenUsed/>
-    <w:rsid w:val="00243DF8"/>
-    <w:pPr>
-      <w:tabs>
-        <w:tab w:val="center" w:pos="4419"/>
-        <w:tab w:val="right" w:pos="8838"/>
-      </w:tabs>
-      <w:spacing w:line="240" w:lineRule="auto"/>
-    </w:pPr>
-  </w:style>
-  <w:style w:type="character" w:customStyle="1" w:styleId="EncabezadoCar">
-    <w:name w:val="Encabezado Car"/>
-    <w:basedOn w:val="Fuentedeprrafopredeter"/>
-    <w:link w:val="Encabezado"/>
-    <w:uiPriority w:val="99"/>
-    <w:rsid w:val="00243DF8"/>
-    <w:rPr>
-      <w:rFonts w:ascii="Arial" w:eastAsia="Arial" w:hAnsi="Arial" w:cs="Arial"/>
-      <w:color w:val="000000"/>
-      <w:lang w:eastAsia="es-PE"/>
-    </w:rPr>
-  </w:style>
-  <w:style w:type="paragraph" w:styleId="Piedepgina">
-    <w:name w:val="footer"/>
-    <w:basedOn w:val="Normal"/>
-    <w:link w:val="PiedepginaCar"/>
-    <w:uiPriority w:val="99"/>
-    <w:unhideWhenUsed/>
-    <w:rsid w:val="00243DF8"/>
-    <w:pPr>
-      <w:tabs>
-        <w:tab w:val="center" w:pos="4419"/>
-        <w:tab w:val="right" w:pos="8838"/>
-      </w:tabs>
-      <w:spacing w:line="240" w:lineRule="auto"/>
-    </w:pPr>
-  </w:style>
-  <w:style w:type="character" w:customStyle="1" w:styleId="PiedepginaCar">
-    <w:name w:val="Pie de página Car"/>
-    <w:basedOn w:val="Fuentedeprrafopredeter"/>
-    <w:link w:val="Piedepgina"/>
-    <w:uiPriority w:val="99"/>
-    <w:rsid w:val="00243DF8"/>
-    <w:rPr>
-      <w:rFonts w:ascii="Arial" w:eastAsia="Arial" w:hAnsi="Arial" w:cs="Arial"/>
-      <w:color w:val="000000"/>
-      <w:lang w:eastAsia="es-PE"/>
-    </w:rPr>
-  </w:style>
-</w:styles>
-</file>
-
-<file path=word/stylesWithEffects.xml><?xml version="1.0" encoding="utf-8"?>
-<w:styles xmlns:wpc="http://schemas.microsoft.com/office/word/2010/wordprocessingCanvas" xmlns:mc="http://schemas.openxmlformats.org/markup-compatibility/2006" xmlns:o="urn:schemas-microsoft-com:office:office" xmlns:r="http://schemas.openxmlformats.org/officeDocument/2006/relationships" xmlns:m="http://schemas.openxmlformats.org/officeDocument/2006/math" xmlns:v="urn:schemas-microsoft-com:vml" xmlns:wp14="http://schemas.microsoft.com/office/word/2010/wordprocessingDrawing" xmlns:wp="http://schemas.openxmlformats.org/drawingml/2006/wordprocessingDrawing" xmlns:w10="urn:schemas-microsoft-com:office:word" xmlns:w="http://schemas.openxmlformats.org/wordprocessingml/2006/main" xmlns:w14="http://schemas.microsoft.com/office/word/2010/wordml" xmlns:wpg="http://schemas.microsoft.com/office/word/2010/wordprocessingGroup" xmlns:wpi="http://schemas.microsoft.com/office/word/2010/wordprocessingInk" xmlns:wne="http://schemas.microsoft.com/office/word/2006/wordml" xmlns:wps="http://schemas.microsoft.com/office/word/2010/wordprocessingShape" mc:Ignorable="w14 wp14">
-  <w:docDefaults>
-    <w:rPrDefault>
-      <w:rPr>
-        <w:rFonts w:asciiTheme="minorHAnsi" w:eastAsiaTheme="minorHAnsi" w:hAnsiTheme="minorHAnsi" w:cstheme="minorBidi"/>
-        <w:sz w:val="22"/>
-        <w:szCs w:val="22"/>
-        <w:lang w:val="es-PE" w:eastAsia="en-US" w:bidi="ar-SA"/>
-      </w:rPr>
-    </w:rPrDefault>
-    <w:pPrDefault>
-      <w:pPr>
-        <w:spacing w:after="160" w:line="259" w:lineRule="auto"/>
-      </w:pPr>
-    </w:pPrDefault>
-  </w:docDefaults>
-  <w:latentStyles w:defLockedState="0" w:defUIPriority="99" w:defSemiHidden="1" w:defUnhideWhenUsed="1" w:defQFormat="0" w:count="267">
-    <w:lsdException w:name="Normal" w:semiHidden="0" w:uiPriority="0" w:unhideWhenUsed="0" w:qFormat="1"/>
-    <w:lsdException w:name="heading 1" w:semiHidden="0" w:uiPriority="0" w:unhideWhenUsed="0" w:qFormat="1"/>
-    <w:lsdException w:name="heading 2" w:uiPriority="0" w:qFormat="1"/>
-    <w:lsdException w:name="heading 3" w:uiPriority="0" w:qFormat="1"/>
-    <w:lsdException w:name="heading 4" w:uiPriority="0" w:qFormat="1"/>
-    <w:lsdException w:name="heading 5" w:uiPriority="9" w:qFormat="1"/>
-    <w:lsdException w:name="heading 6" w:uiPriority="9" w:qFormat="1"/>
-    <w:lsdException w:name="heading 7" w:uiPriority="9" w:qFormat="1"/>
-    <w:lsdException w:name="heading 8" w:uiPriority="9" w:qFormat="1"/>
-    <w:lsdException w:name="heading 9" w:uiPriority="9" w:qFormat="1"/>
-    <w:lsdException w:name="toc 1" w:uiPriority="39"/>
-    <w:lsdException w:name="toc 2" w:uiPriority="39"/>
-    <w:lsdException w:name="toc 3" w:uiPriority="39"/>
-    <w:lsdException w:name="toc 4" w:uiPriority="39"/>
-    <w:lsdException w:name="toc 5" w:uiPriority="39"/>
-    <w:lsdException w:name="toc 6" w:uiPriority="39"/>
-    <w:lsdException w:name="toc 7" w:uiPriority="39"/>
-    <w:lsdException w:name="toc 8" w:uiPriority="39"/>
-    <w:lsdException w:name="toc 9" w:uiPriority="39"/>
-    <w:lsdException w:name="caption" w:uiPriority="35" w:qFormat="1"/>
-    <w:lsdException w:name="Title" w:semiHidden="0" w:uiPriority="10" w:unhideWhenUsed="0" w:qFormat="1"/>
-    <w:lsdException w:name="Default Paragraph Font" w:uiPriority="1"/>
-    <w:lsdException w:name="Subtitle" w:semiHidden="0" w:uiPriority="11" w:unhideWhenUsed="0" w:qFormat="1"/>
-    <w:lsdException w:name="Strong" w:semiHidden="0" w:uiPriority="22" w:unhideWhenUsed="0" w:qFormat="1"/>
-    <w:lsdException w:name="Emphasis" w:semiHidden="0" w:uiPriority="20" w:unhideWhenUsed="0" w:qFormat="1"/>
-    <w:lsdException w:name="Table Grid" w:semiHidden="0" w:uiPriority="39" w:unhideWhenUsed="0"/>
-    <w:lsdException w:name="Placeholder Text" w:unhideWhenUsed="0"/>
-    <w:lsdException w:name="No Spacing" w:semiHidden="0" w:uiPriority="1" w:unhideWhenUsed="0" w:qFormat="1"/>
-    <w:lsdException w:name="Light Shading" w:semiHidden="0" w:uiPriority="60" w:unhideWhenUsed="0"/>
-    <w:lsdException w:name="Light List" w:semiHidden="0" w:uiPriority="61" w:unhideWhenUsed="0"/>
-    <w:lsdException w:name="Light Grid" w:semiHidden="0" w:uiPriority="62" w:unhideWhenUsed="0"/>
-    <w:lsdException w:name="Medium Shading 1" w:semiHidden="0" w:uiPriority="63" w:unhideWhenUsed="0"/>
-    <w:lsdException w:name="Medium Shading 2" w:semiHidden="0" w:uiPriority="64" w:unhideWhenUsed="0"/>
-    <w:lsdException w:name="Medium List 1" w:semiHidden="0" w:uiPriority="65" w:unhideWhenUsed="0"/>
-    <w:lsdException w:name="Medium List 2" w:semiHidden="0" w:uiPriority="66" w:unhideWhenUsed="0"/>
-    <w:lsdException w:name="Medium Grid 1" w:semiHidden="0" w:uiPriority="67" w:unhideWhenUsed="0"/>
-    <w:lsdException w:name="Medium Grid 2" w:semiHidden="0" w:uiPriority="68" w:unhideWhenUsed="0"/>
-    <w:lsdException w:name="Medium Grid 3" w:semiHidden="0" w:uiPriority="69" w:unhideWhenUsed="0"/>
-    <w:lsdException w:name="Dark List" w:semiHidden="0" w:uiPriority="70" w:unhideWhenUsed="0"/>
-    <w:lsdException w:name="Colorful Shading" w:semiHidden="0" w:uiPriority="71" w:unhideWhenUsed="0"/>
-    <w:lsdException w:name="Colorful List" w:semiHidden="0" w:uiPriority="72" w:unhideWhenUsed="0"/>
-    <w:lsdException w:name="Colorful Grid" w:semiHidden="0" w:uiPriority="73" w:unhideWhenUsed="0"/>
-    <w:lsdException w:name="Light Shading Accent 1" w:semiHidden="0" w:uiPriority="60" w:unhideWhenUsed="0"/>
-    <w:lsdException w:name="Light List Accent 1" w:semiHidden="0" w:uiPriority="61" w:unhideWhenUsed="0"/>
-    <w:lsdException w:name="Light Grid Accent 1" w:semiHidden="0" w:uiPriority="62" w:unhideWhenUsed="0"/>
-    <w:lsdException w:name="Medium Shading 1 Accent 1" w:semiHidden="0" w:uiPriority="63" w:unhideWhenUsed="0"/>
-    <w:lsdException w:name="Medium Shading 2 Accent 1" w:semiHidden="0" w:uiPriority="64" w:unhideWhenUsed="0"/>
-    <w:lsdException w:name="Medium List 1 Accent 1" w:semiHidden="0" w:uiPriority="65" w:unhideWhenUsed="0"/>
-    <w:lsdException w:name="Revision" w:unhideWhenUsed="0"/>
-    <w:lsdException w:name="List Paragraph" w:semiHidden="0" w:unhideWhenUsed="0" w:qFormat="1"/>
-    <w:lsdException w:name="Quote" w:semiHidden="0" w:uiPriority="29" w:unhideWhenUsed="0" w:qFormat="1"/>
-    <w:lsdException w:name="Intense Quote" w:semiHidden="0" w:uiPriority="30" w:unhideWhenUsed="0" w:qFormat="1"/>
-    <w:lsdException w:name="Medium List 2 Accent 1" w:semiHidden="0" w:uiPriority="66" w:unhideWhenUsed="0"/>
-    <w:lsdException w:name="Medium Grid 1 Accent 1" w:semiHidden="0" w:uiPriority="67" w:unhideWhenUsed="0"/>
-    <w:lsdException w:name="Medium Grid 2 Accent 1" w:semiHidden="0" w:uiPriority="68" w:unhideWhenUsed="0"/>
-    <w:lsdException w:name="Medium Grid 3 Accent 1" w:semiHidden="0" w:uiPriority="69" w:unhideWhenUsed="0"/>
-    <w:lsdException w:name="Dark List Accent 1" w:semiHidden="0" w:uiPriority="70" w:unhideWhenUsed="0"/>
-    <w:lsdException w:name="Colorful Shading Accent 1" w:semiHidden="0" w:uiPriority="71" w:unhideWhenUsed="0"/>
-    <w:lsdException w:name="Colorful List Accent 1" w:semiHidden="0" w:uiPriority="72" w:unhideWhenUsed="0"/>
-    <w:lsdException w:name="Colorful Grid Accent 1" w:semiHidden="0" w:uiPriority="73" w:unhideWhenUsed="0"/>
-    <w:lsdException w:name="Light Shading Accent 2" w:semiHidden="0" w:uiPriority="60" w:unhideWhenUsed="0"/>
-    <w:lsdException w:name="Light List Accent 2" w:semiHidden="0" w:uiPriority="61" w:unhideWhenUsed="0"/>
-    <w:lsdException w:name="Light Grid Accent 2" w:semiHidden="0" w:uiPriority="62" w:unhideWhenUsed="0"/>
-    <w:lsdException w:name="Medium Shading 1 Accent 2" w:semiHidden="0" w:uiPriority="63" w:unhideWhenUsed="0"/>
-    <w:lsdException w:name="Medium Shading 2 Accent 2" w:semiHidden="0" w:uiPriority="64" w:unhideWhenUsed="0"/>
-    <w:lsdException w:name="Medium List 1 Accent 2" w:semiHidden="0" w:uiPriority="65" w:unhideWhenUsed="0"/>
-    <w:lsdException w:name="Medium List 2 Accent 2" w:semiHidden="0" w:uiPriority="66" w:unhideWhenUsed="0"/>
-    <w:lsdException w:name="Medium Grid 1 Accent 2" w:semiHidden="0" w:uiPriority="67" w:unhideWhenUsed="0"/>
-    <w:lsdException w:name="Medium Grid 2 Accent 2" w:semiHidden="0" w:uiPriority="68" w:unhideWhenUsed="0"/>
-    <w:lsdException w:name="Medium Grid 3 Accent 2" w:semiHidden="0" w:uiPriority="69" w:unhideWhenUsed="0"/>
-    <w:lsdException w:name="Dark List Accent 2" w:semiHidden="0" w:uiPriority="70" w:unhideWhenUsed="0"/>
-    <w:lsdException w:name="Colorful Shading Accent 2" w:semiHidden="0" w:uiPriority="71" w:unhideWhenUsed="0"/>
-    <w:lsdException w:name="Colorful List Accent 2" w:semiHidden="0" w:uiPriority="72" w:unhideWhenUsed="0"/>
-    <w:lsdException w:name="Colorful Grid Accent 2" w:semiHidden="0" w:uiPriority="73" w:unhideWhenUsed="0"/>
-    <w:lsdException w:name="Light Shading Accent 3" w:semiHidden="0" w:uiPriority="60" w:unhideWhenUsed="0"/>
-    <w:lsdException w:name="Light List Accent 3" w:semiHidden="0" w:uiPriority="61" w:unhideWhenUsed="0"/>
-    <w:lsdException w:name="Light Grid Accent 3" w:semiHidden="0" w:uiPriority="62" w:unhideWhenUsed="0"/>
-    <w:lsdException w:name="Medium Shading 1 Accent 3" w:semiHidden="0" w:uiPriority="63" w:unhideWhenUsed="0"/>
-    <w:lsdException w:name="Medium Shading 2 Accent 3" w:semiHidden="0" w:uiPriority="64" w:unhideWhenUsed="0"/>
-    <w:lsdException w:name="Medium List 1 Accent 3" w:semiHidden="0" w:uiPriority="65" w:unhideWhenUsed="0"/>
-    <w:lsdException w:name="Medium List 2 Accent 3" w:semiHidden="0" w:uiPriority="66" w:unhideWhenUsed="0"/>
-    <w:lsdException w:name="Medium Grid 1 Accent 3" w:semiHidden="0" w:uiPriority="67" w:unhideWhenUsed="0"/>
-    <w:lsdException w:name="Medium Grid 2 Accent 3" w:semiHidden="0" w:uiPriority="68" w:unhideWhenUsed="0"/>
-    <w:lsdException w:name="Medium Grid 3 Accent 3" w:semiHidden="0" w:uiPriority="69" w:unhideWhenUsed="0"/>
-    <w:lsdException w:name="Dark List Accent 3" w:semiHidden="0" w:uiPriority="70" w:unhideWhenUsed="0"/>
-    <w:lsdException w:name="Colorful Shading Accent 3" w:semiHidden="0" w:uiPriority="71" w:unhideWhenUsed="0"/>
-    <w:lsdException w:name="Colorful List Accent 3" w:semiHidden="0" w:uiPriority="72" w:unhideWhenUsed="0"/>
-    <w:lsdException w:name="Colorful Grid Accent 3" w:semiHidden="0" w:uiPriority="73" w:unhideWhenUsed="0"/>
-    <w:lsdException w:name="Light Shading Accent 4" w:semiHidden="0" w:uiPriority="60" w:unhideWhenUsed="0"/>
-    <w:lsdException w:name="Light List Accent 4" w:semiHidden="0" w:uiPriority="61" w:unhideWhenUsed="0"/>
-    <w:lsdException w:name="Light Grid Accent 4" w:semiHidden="0" w:uiPriority="62" w:unhideWhenUsed="0"/>
-    <w:lsdException w:name="Medium Shading 1 Accent 4" w:semiHidden="0" w:uiPriority="63" w:unhideWhenUsed="0"/>
-    <w:lsdException w:name="Medium Shading 2 Accent 4" w:semiHidden="0" w:uiPriority="64" w:unhideWhenUsed="0"/>
-    <w:lsdException w:name="Medium List 1 Accent 4" w:semiHidden="0" w:uiPriority="65" w:unhideWhenUsed="0"/>
-    <w:lsdException w:name="Medium List 2 Accent 4" w:semiHidden="0" w:uiPriority="66" w:unhideWhenUsed="0"/>
-    <w:lsdException w:name="Medium Grid 1 Accent 4" w:semiHidden="0" w:uiPriority="67" w:unhideWhenUsed="0"/>
-    <w:lsdException w:name="Medium Grid 2 Accent 4" w:semiHidden="0" w:uiPriority="68" w:unhideWhenUsed="0"/>
-    <w:lsdException w:name="Medium Grid 3 Accent 4" w:semiHidden="0" w:uiPriority="69" w:unhideWhenUsed="0"/>
-    <w:lsdException w:name="Dark List Accent 4" w:semiHidden="0" w:uiPriority="70" w:unhideWhenUsed="0"/>
-    <w:lsdException w:name="Colorful Shading Accent 4" w:semiHidden="0" w:uiPriority="71" w:unhideWhenUsed="0"/>
-    <w:lsdException w:name="Colorful List Accent 4" w:semiHidden="0" w:uiPriority="72" w:unhideWhenUsed="0"/>
-    <w:lsdException w:name="Colorful Grid Accent 4" w:semiHidden="0" w:uiPriority="73" w:unhideWhenUsed="0"/>
-    <w:lsdException w:name="Light Shading Accent 5" w:semiHidden="0" w:uiPriority="60" w:unhideWhenUsed="0"/>
-    <w:lsdException w:name="Light List Accent 5" w:semiHidden="0" w:uiPriority="61" w:unhideWhenUsed="0"/>
-    <w:lsdException w:name="Light Grid Accent 5" w:semiHidden="0" w:uiPriority="62" w:unhideWhenUsed="0"/>
-    <w:lsdException w:name="Medium Shading 1 Accent 5" w:semiHidden="0" w:uiPriority="63" w:unhideWhenUsed="0"/>
-    <w:lsdException w:name="Medium Shading 2 Accent 5" w:semiHidden="0" w:uiPriority="64" w:unhideWhenUsed="0"/>
-    <w:lsdException w:name="Medium List 1 Accent 5" w:semiHidden="0" w:uiPriority="65" w:unhideWhenUsed="0"/>
-    <w:lsdException w:name="Medium List 2 Accent 5" w:semiHidden="0" w:uiPriority="66" w:unhideWhenUsed="0"/>
-    <w:lsdException w:name="Medium Grid 1 Accent 5" w:semiHidden="0" w:uiPriority="67" w:unhideWhenUsed="0"/>
-    <w:lsdException w:name="Medium Grid 2 Accent 5" w:semiHidden="0" w:uiPriority="68" w:unhideWhenUsed="0"/>
-    <w:lsdException w:name="Medium Grid 3 Accent 5" w:semiHidden="0" w:uiPriority="69" w:unhideWhenUsed="0"/>
-    <w:lsdException w:name="Dark List Accent 5" w:semiHidden="0" w:uiPriority="70" w:unhideWhenUsed="0"/>
-    <w:lsdException w:name="Colorful Shading Accent 5" w:semiHidden="0" w:uiPriority="71" w:unhideWhenUsed="0"/>
-    <w:lsdException w:name="Colorful List Accent 5" w:semiHidden="0" w:uiPriority="72" w:unhideWhenUsed="0"/>
-    <w:lsdException w:name="Colorful Grid Accent 5" w:semiHidden="0" w:uiPriority="73" w:unhideWhenUsed="0"/>
-    <w:lsdException w:name="Light Shading Accent 6" w:semiHidden="0" w:uiPriority="60" w:unhideWhenUsed="0"/>
-    <w:lsdException w:name="Light List Accent 6" w:semiHidden="0" w:uiPriority="61" w:unhideWhenUsed="0"/>
-    <w:lsdException w:name="Light Grid Accent 6" w:semiHidden="0" w:uiPriority="62" w:unhideWhenUsed="0"/>
-    <w:lsdException w:name="Medium Shading 1 Accent 6" w:semiHidden="0" w:uiPriority="63" w:unhideWhenUsed="0"/>
-    <w:lsdException w:name="Medium Shading 2 Accent 6" w:semiHidden="0" w:uiPriority="64" w:unhideWhenUsed="0"/>
-    <w:lsdException w:name="Medium List 1 Accent 6" w:semiHidden="0" w:uiPriority="65" w:unhideWhenUsed="0"/>
-    <w:lsdException w:name="Medium List 2 Accent 6" w:semiHidden="0" w:uiPriority="66" w:unhideWhenUsed="0"/>
-    <w:lsdException w:name="Medium Grid 1 Accent 6" w:semiHidden="0" w:uiPriority="67" w:unhideWhenUsed="0"/>
-    <w:lsdException w:name="Medium Grid 2 Accent 6" w:semiHidden="0" w:uiPriority="68" w:unhideWhenUsed="0"/>
-    <w:lsdException w:name="Medium Grid 3 Accent 6" w:semiHidden="0" w:uiPriority="69" w:unhideWhenUsed="0"/>
-    <w:lsdException w:name="Dark List Accent 6" w:semiHidden="0" w:uiPriority="70" w:unhideWhenUsed="0"/>
-    <w:lsdException w:name="Colorful Shading Accent 6" w:semiHidden="0" w:uiPriority="71" w:unhideWhenUsed="0"/>
-    <w:lsdException w:name="Colorful List Accent 6" w:semiHidden="0" w:uiPriority="72" w:unhideWhenUsed="0"/>
-    <w:lsdException w:name="Colorful Grid Accent 6" w:semiHidden="0" w:uiPriority="73" w:unhideWhenUsed="0"/>
-    <w:lsdException w:name="Subtle Emphasis" w:semiHidden="0" w:uiPriority="19" w:unhideWhenUsed="0" w:qFormat="1"/>
-    <w:lsdException w:name="Intense Emphasis" w:semiHidden="0" w:uiPriority="21" w:unhideWhenUsed="0" w:qFormat="1"/>
-    <w:lsdException w:name="Subtle Reference" w:semiHidden="0" w:uiPriority="31" w:unhideWhenUsed="0" w:qFormat="1"/>
-    <w:lsdException w:name="Intense Reference" w:semiHidden="0" w:uiPriority="32" w:unhideWhenUsed="0" w:qFormat="1"/>
-    <w:lsdException w:name="Book Title" w:semiHidden="0" w:uiPriority="33" w:unhideWhenUsed="0" w:qFormat="1"/>
-    <w:lsdException w:name="Bibliography" w:uiPriority="37"/>
-    <w:lsdException w:name="TOC Heading" w:uiPriority="39" w:qFormat="1"/>
-  </w:latentStyles>
-  <w:style w:type="paragraph" w:default="1" w:styleId="Normal">
-    <w:name w:val="Normal"/>
-    <w:rsid w:val="00CB7A4D"/>
-    <w:pPr>
-      <w:spacing w:after="0" w:line="276" w:lineRule="auto"/>
-    </w:pPr>
-    <w:rPr>
-      <w:rFonts w:ascii="Arial" w:eastAsia="Arial" w:hAnsi="Arial" w:cs="Arial"/>
-      <w:color w:val="000000"/>
-      <w:lang w:eastAsia="es-PE"/>
-    </w:rPr>
-  </w:style>
-  <w:style w:type="paragraph" w:styleId="Ttulo1">
-    <w:name w:val="heading 1"/>
-    <w:basedOn w:val="Normal"/>
-    <w:next w:val="Normal"/>
-    <w:link w:val="Ttulo1Car"/>
-    <w:qFormat/>
-    <w:rsid w:val="00E6347F"/>
-    <w:pPr>
-      <w:keepNext/>
-      <w:keepLines/>
-      <w:numPr>
-        <w:numId w:val="7"/>
-      </w:numPr>
-      <w:spacing w:before="240"/>
-      <w:outlineLvl w:val="0"/>
-    </w:pPr>
-    <w:rPr>
-      <w:rFonts w:asciiTheme="majorHAnsi" w:eastAsiaTheme="majorEastAsia" w:hAnsiTheme="majorHAnsi" w:cstheme="majorBidi"/>
-      <w:color w:val="2E74B5" w:themeColor="accent1" w:themeShade="BF"/>
-      <w:sz w:val="32"/>
-      <w:szCs w:val="32"/>
-    </w:rPr>
-  </w:style>
-  <w:style w:type="paragraph" w:styleId="Ttulo2">
-    <w:name w:val="heading 2"/>
-    <w:basedOn w:val="Normal"/>
-    <w:next w:val="Normal"/>
-    <w:link w:val="Ttulo2Car"/>
-    <w:unhideWhenUsed/>
-    <w:qFormat/>
-    <w:rsid w:val="00E6347F"/>
-    <w:pPr>
-      <w:keepNext/>
-      <w:keepLines/>
-      <w:numPr>
-        <w:ilvl w:val="1"/>
-        <w:numId w:val="7"/>
-      </w:numPr>
-      <w:spacing w:before="40"/>
-      <w:outlineLvl w:val="1"/>
-    </w:pPr>
-    <w:rPr>
-      <w:rFonts w:asciiTheme="majorHAnsi" w:eastAsiaTheme="majorEastAsia" w:hAnsiTheme="majorHAnsi" w:cstheme="majorBidi"/>
-      <w:color w:val="2E74B5" w:themeColor="accent1" w:themeShade="BF"/>
-      <w:sz w:val="26"/>
-      <w:szCs w:val="26"/>
-    </w:rPr>
-  </w:style>
-  <w:style w:type="paragraph" w:styleId="Ttulo3">
-    <w:name w:val="heading 3"/>
-    <w:basedOn w:val="Normal"/>
-    <w:next w:val="Normal"/>
-    <w:link w:val="Ttulo3Car"/>
-    <w:unhideWhenUsed/>
-    <w:qFormat/>
-    <w:rsid w:val="00E6347F"/>
-    <w:pPr>
-      <w:keepNext/>
-      <w:keepLines/>
-      <w:numPr>
-        <w:ilvl w:val="2"/>
-        <w:numId w:val="7"/>
-      </w:numPr>
-      <w:spacing w:before="40"/>
-      <w:outlineLvl w:val="2"/>
-    </w:pPr>
-    <w:rPr>
-      <w:rFonts w:asciiTheme="majorHAnsi" w:eastAsiaTheme="majorEastAsia" w:hAnsiTheme="majorHAnsi" w:cstheme="majorBidi"/>
-      <w:color w:val="1F4D78" w:themeColor="accent1" w:themeShade="7F"/>
-      <w:sz w:val="24"/>
-      <w:szCs w:val="24"/>
-    </w:rPr>
-  </w:style>
-  <w:style w:type="paragraph" w:styleId="Ttulo4">
-    <w:name w:val="heading 4"/>
-    <w:basedOn w:val="Normal"/>
-    <w:next w:val="Normal"/>
-    <w:link w:val="Ttulo4Car"/>
-    <w:rsid w:val="00CB7A4D"/>
-    <w:pPr>
-      <w:numPr>
-        <w:ilvl w:val="3"/>
-        <w:numId w:val="7"/>
-      </w:numPr>
-      <w:spacing w:before="160"/>
-      <w:contextualSpacing/>
-      <w:outlineLvl w:val="3"/>
-    </w:pPr>
-  </w:style>
-  <w:style w:type="paragraph" w:styleId="Ttulo5">
-    <w:name w:val="heading 5"/>
-    <w:basedOn w:val="Normal"/>
-    <w:next w:val="Normal"/>
-    <w:link w:val="Ttulo5Car"/>
-    <w:uiPriority w:val="9"/>
-    <w:semiHidden/>
-    <w:unhideWhenUsed/>
-    <w:qFormat/>
-    <w:rsid w:val="00CB7A4D"/>
-    <w:pPr>
-      <w:keepNext/>
-      <w:keepLines/>
-      <w:numPr>
-        <w:ilvl w:val="4"/>
-        <w:numId w:val="7"/>
-      </w:numPr>
-      <w:spacing w:before="40"/>
-      <w:outlineLvl w:val="4"/>
-    </w:pPr>
-    <w:rPr>
-      <w:rFonts w:asciiTheme="majorHAnsi" w:eastAsiaTheme="majorEastAsia" w:hAnsiTheme="majorHAnsi" w:cstheme="majorBidi"/>
-      <w:color w:val="2E74B5" w:themeColor="accent1" w:themeShade="BF"/>
-    </w:rPr>
-  </w:style>
-  <w:style w:type="paragraph" w:styleId="Ttulo6">
-    <w:name w:val="heading 6"/>
-    <w:basedOn w:val="Normal"/>
-    <w:next w:val="Normal"/>
-    <w:link w:val="Ttulo6Car"/>
-    <w:uiPriority w:val="9"/>
-    <w:semiHidden/>
-    <w:unhideWhenUsed/>
-    <w:qFormat/>
-    <w:rsid w:val="00CB7A4D"/>
-    <w:pPr>
-      <w:keepNext/>
-      <w:keepLines/>
-      <w:numPr>
-        <w:ilvl w:val="5"/>
-        <w:numId w:val="7"/>
-      </w:numPr>
-      <w:spacing w:before="40"/>
-      <w:outlineLvl w:val="5"/>
-    </w:pPr>
-    <w:rPr>
-      <w:rFonts w:asciiTheme="majorHAnsi" w:eastAsiaTheme="majorEastAsia" w:hAnsiTheme="majorHAnsi" w:cstheme="majorBidi"/>
-      <w:color w:val="1F4D78" w:themeColor="accent1" w:themeShade="7F"/>
-    </w:rPr>
-  </w:style>
-  <w:style w:type="paragraph" w:styleId="Ttulo7">
-    <w:name w:val="heading 7"/>
-    <w:basedOn w:val="Normal"/>
-    <w:next w:val="Normal"/>
-    <w:link w:val="Ttulo7Car"/>
-    <w:uiPriority w:val="9"/>
-    <w:semiHidden/>
-    <w:unhideWhenUsed/>
-    <w:qFormat/>
-    <w:rsid w:val="00CB7A4D"/>
-    <w:pPr>
-      <w:keepNext/>
-      <w:keepLines/>
-      <w:numPr>
-        <w:ilvl w:val="6"/>
-        <w:numId w:val="7"/>
-      </w:numPr>
-      <w:spacing w:before="40"/>
-      <w:outlineLvl w:val="6"/>
-    </w:pPr>
-    <w:rPr>
-      <w:rFonts w:asciiTheme="majorHAnsi" w:eastAsiaTheme="majorEastAsia" w:hAnsiTheme="majorHAnsi" w:cstheme="majorBidi"/>
-      <w:i/>
-      <w:iCs/>
-      <w:color w:val="1F4D78" w:themeColor="accent1" w:themeShade="7F"/>
-    </w:rPr>
-  </w:style>
-  <w:style w:type="paragraph" w:styleId="Ttulo8">
-    <w:name w:val="heading 8"/>
-    <w:basedOn w:val="Normal"/>
-    <w:next w:val="Normal"/>
-    <w:link w:val="Ttulo8Car"/>
-    <w:uiPriority w:val="9"/>
-    <w:semiHidden/>
-    <w:unhideWhenUsed/>
-    <w:qFormat/>
-    <w:rsid w:val="00CB7A4D"/>
-    <w:pPr>
-      <w:keepNext/>
-      <w:keepLines/>
-      <w:numPr>
-        <w:ilvl w:val="7"/>
-        <w:numId w:val="7"/>
-      </w:numPr>
-      <w:spacing w:before="40"/>
-      <w:outlineLvl w:val="7"/>
-    </w:pPr>
-    <w:rPr>
-      <w:rFonts w:asciiTheme="majorHAnsi" w:eastAsiaTheme="majorEastAsia" w:hAnsiTheme="majorHAnsi" w:cstheme="majorBidi"/>
-      <w:color w:val="272727" w:themeColor="text1" w:themeTint="D8"/>
-      <w:sz w:val="21"/>
-      <w:szCs w:val="21"/>
-    </w:rPr>
-  </w:style>
-  <w:style w:type="paragraph" w:styleId="Ttulo9">
-    <w:name w:val="heading 9"/>
-    <w:basedOn w:val="Normal"/>
-    <w:next w:val="Normal"/>
-    <w:link w:val="Ttulo9Car"/>
-    <w:uiPriority w:val="9"/>
-    <w:semiHidden/>
-    <w:unhideWhenUsed/>
-    <w:qFormat/>
-    <w:rsid w:val="00CB7A4D"/>
-    <w:pPr>
-      <w:keepNext/>
-      <w:keepLines/>
-      <w:numPr>
-        <w:ilvl w:val="8"/>
-        <w:numId w:val="7"/>
-      </w:numPr>
-      <w:spacing w:before="40"/>
-      <w:outlineLvl w:val="8"/>
-    </w:pPr>
-    <w:rPr>
-      <w:rFonts w:asciiTheme="majorHAnsi" w:eastAsiaTheme="majorEastAsia" w:hAnsiTheme="majorHAnsi" w:cstheme="majorBidi"/>
-      <w:i/>
-      <w:iCs/>
-      <w:color w:val="272727" w:themeColor="text1" w:themeTint="D8"/>
-      <w:sz w:val="21"/>
-      <w:szCs w:val="21"/>
-    </w:rPr>
-  </w:style>
-  <w:style w:type="character" w:default="1" w:styleId="Fuentedeprrafopredeter">
-    <w:name w:val="Default Paragraph Font"/>
-    <w:uiPriority w:val="1"/>
     <w:unhideWhenUsed/>
   </w:style>
   <w:style w:type="table" w:default="1" w:styleId="Tablanormal">
@@ -8998,7 +8268,7 @@
   <a:extraClrSchemeLst/>
   <a:extLst>
     <a:ext uri="{05A4C25C-085E-4340-85A3-A5531E510DB2}">
-      <thm15:themeFamily xmlns:thm15="http://schemas.microsoft.com/office/thememl/2012/main" xmlns="" name="Office Theme" id="{62F939B6-93AF-4DB8-9C6B-D6C7DFDC589F}" vid="{4A3C46E8-61CC-4603-A589-7422A47A8E4A}"/>
+      <thm15:themeFamily xmlns:thm15="http://schemas.microsoft.com/office/thememl/2012/main" name="Office Theme" id="{62F939B6-93AF-4DB8-9C6B-D6C7DFDC589F}" vid="{4A3C46E8-61CC-4603-A589-7422A47A8E4A}"/>
     </a:ext>
   </a:extLst>
 </a:theme>
@@ -9009,7 +8279,7 @@
 </file>
 
 <file path=customXml/itemProps1.xml><?xml version="1.0" encoding="utf-8"?>
-<ds:datastoreItem xmlns:ds="http://schemas.openxmlformats.org/officeDocument/2006/customXml" ds:itemID="{E1F48F6E-F13B-482F-9D03-97AD442AA0BE}">
+<ds:datastoreItem xmlns:ds="http://schemas.openxmlformats.org/officeDocument/2006/customXml" ds:itemID="{D9D5FD6C-34BB-4031-8897-62DFB8A5E3EA}">
   <ds:schemaRefs>
     <ds:schemaRef ds:uri="http://schemas.openxmlformats.org/officeDocument/2006/bibliography"/>
   </ds:schemaRefs>

</xml_diff>